<commit_message>
RM 07 - Ajustes no Plano de Configuração.
</commit_message>
<xml_diff>
--- a/Documentos/Planejamento/PlanoConfiguracao-SGCONT.docx
+++ b/Documentos/Planejamento/PlanoConfiguracao-SGCONT.docx
@@ -403,8 +403,10 @@
           <w:szCs w:val="28"/>
           <w:lang w:eastAsia="pt-BR"/>
         </w:rPr>
-        <w:t>Versão 1.0</w:t>
-      </w:r>
+        <w:t>Versão 1.2</w:t>
+      </w:r>
+      <w:bookmarkStart w:id="0" w:name="_GoBack"/>
+      <w:bookmarkEnd w:id="0"/>
     </w:p>
     <w:p>
       <w:pPr>
@@ -614,7 +616,7 @@
         <w:tc>
           <w:tcPr>
             <w:cnfStyle w:val="001000000000" w:firstRow="0" w:lastRow="0" w:firstColumn="1" w:lastColumn="0" w:oddVBand="0" w:evenVBand="0" w:oddHBand="0" w:evenHBand="0" w:firstRowFirstColumn="0" w:firstRowLastColumn="0" w:lastRowFirstColumn="0" w:lastRowLastColumn="0"/>
-            <w:tcW w:w="2304" w:type="dxa"/>
+            <w:tcW w:w="2138" w:type="dxa"/>
             <w:tcBorders>
               <w:top w:val="none" w:sz="0" w:space="0" w:color="auto"/>
               <w:left w:val="none" w:sz="0" w:space="0" w:color="auto"/>
@@ -647,7 +649,7 @@
         </w:tc>
         <w:tc>
           <w:tcPr>
-            <w:tcW w:w="1152" w:type="dxa"/>
+            <w:tcW w:w="1111" w:type="dxa"/>
             <w:tcBorders>
               <w:top w:val="none" w:sz="0" w:space="0" w:color="auto"/>
               <w:left w:val="none" w:sz="0" w:space="0" w:color="auto"/>
@@ -681,7 +683,7 @@
         </w:tc>
         <w:tc>
           <w:tcPr>
-            <w:tcW w:w="3744" w:type="dxa"/>
+            <w:tcW w:w="3361" w:type="dxa"/>
             <w:tcBorders>
               <w:top w:val="none" w:sz="0" w:space="0" w:color="auto"/>
               <w:left w:val="none" w:sz="0" w:space="0" w:color="auto"/>
@@ -715,7 +717,7 @@
         </w:tc>
         <w:tc>
           <w:tcPr>
-            <w:tcW w:w="2304" w:type="dxa"/>
+            <w:tcW w:w="2110" w:type="dxa"/>
             <w:tcBorders>
               <w:top w:val="none" w:sz="0" w:space="0" w:color="auto"/>
               <w:left w:val="none" w:sz="0" w:space="0" w:color="auto"/>
@@ -755,7 +757,7 @@
         <w:tc>
           <w:tcPr>
             <w:cnfStyle w:val="001000000000" w:firstRow="0" w:lastRow="0" w:firstColumn="1" w:lastColumn="0" w:oddVBand="0" w:evenVBand="0" w:oddHBand="0" w:evenHBand="0" w:firstRowFirstColumn="0" w:firstRowLastColumn="0" w:lastRowFirstColumn="0" w:lastRowLastColumn="0"/>
-            <w:tcW w:w="2304" w:type="dxa"/>
+            <w:tcW w:w="2138" w:type="dxa"/>
             <w:tcBorders>
               <w:right w:val="none" w:sz="0" w:space="0" w:color="auto"/>
             </w:tcBorders>
@@ -787,7 +789,7 @@
         </w:tc>
         <w:tc>
           <w:tcPr>
-            <w:tcW w:w="1152" w:type="dxa"/>
+            <w:tcW w:w="1111" w:type="dxa"/>
             <w:tcBorders>
               <w:left w:val="none" w:sz="0" w:space="0" w:color="auto"/>
               <w:right w:val="none" w:sz="0" w:space="0" w:color="auto"/>
@@ -819,7 +821,7 @@
         </w:tc>
         <w:tc>
           <w:tcPr>
-            <w:tcW w:w="3744" w:type="dxa"/>
+            <w:tcW w:w="3361" w:type="dxa"/>
             <w:tcBorders>
               <w:left w:val="none" w:sz="0" w:space="0" w:color="auto"/>
               <w:right w:val="none" w:sz="0" w:space="0" w:color="auto"/>
@@ -851,7 +853,7 @@
         </w:tc>
         <w:tc>
           <w:tcPr>
-            <w:tcW w:w="2304" w:type="dxa"/>
+            <w:tcW w:w="2110" w:type="dxa"/>
             <w:tcBorders>
               <w:left w:val="none" w:sz="0" w:space="0" w:color="auto"/>
             </w:tcBorders>
@@ -888,7 +890,7 @@
         <w:tc>
           <w:tcPr>
             <w:cnfStyle w:val="001000000000" w:firstRow="0" w:lastRow="0" w:firstColumn="1" w:lastColumn="0" w:oddVBand="0" w:evenVBand="0" w:oddHBand="0" w:evenHBand="0" w:firstRowFirstColumn="0" w:firstRowLastColumn="0" w:lastRowFirstColumn="0" w:lastRowLastColumn="0"/>
-            <w:tcW w:w="2304" w:type="dxa"/>
+            <w:tcW w:w="2138" w:type="dxa"/>
             <w:tcBorders>
               <w:right w:val="none" w:sz="0" w:space="0" w:color="auto"/>
             </w:tcBorders>
@@ -930,7 +932,7 @@
         </w:tc>
         <w:tc>
           <w:tcPr>
-            <w:tcW w:w="1152" w:type="dxa"/>
+            <w:tcW w:w="1111" w:type="dxa"/>
             <w:tcBorders>
               <w:left w:val="none" w:sz="0" w:space="0" w:color="auto"/>
               <w:right w:val="none" w:sz="0" w:space="0" w:color="auto"/>
@@ -962,7 +964,7 @@
         </w:tc>
         <w:tc>
           <w:tcPr>
-            <w:tcW w:w="3744" w:type="dxa"/>
+            <w:tcW w:w="3361" w:type="dxa"/>
             <w:tcBorders>
               <w:left w:val="none" w:sz="0" w:space="0" w:color="auto"/>
               <w:right w:val="none" w:sz="0" w:space="0" w:color="auto"/>
@@ -994,7 +996,7 @@
         </w:tc>
         <w:tc>
           <w:tcPr>
-            <w:tcW w:w="2304" w:type="dxa"/>
+            <w:tcW w:w="2110" w:type="dxa"/>
             <w:tcBorders>
               <w:left w:val="none" w:sz="0" w:space="0" w:color="auto"/>
             </w:tcBorders>
@@ -1031,7 +1033,7 @@
         <w:tc>
           <w:tcPr>
             <w:cnfStyle w:val="001000000000" w:firstRow="0" w:lastRow="0" w:firstColumn="1" w:lastColumn="0" w:oddVBand="0" w:evenVBand="0" w:oddHBand="0" w:evenHBand="0" w:firstRowFirstColumn="0" w:firstRowLastColumn="0" w:lastRowFirstColumn="0" w:lastRowLastColumn="0"/>
-            <w:tcW w:w="2304" w:type="dxa"/>
+            <w:tcW w:w="2138" w:type="dxa"/>
             <w:tcBorders>
               <w:right w:val="none" w:sz="0" w:space="0" w:color="auto"/>
             </w:tcBorders>
@@ -1063,7 +1065,7 @@
         </w:tc>
         <w:tc>
           <w:tcPr>
-            <w:tcW w:w="1152" w:type="dxa"/>
+            <w:tcW w:w="1111" w:type="dxa"/>
             <w:tcBorders>
               <w:left w:val="none" w:sz="0" w:space="0" w:color="auto"/>
               <w:right w:val="none" w:sz="0" w:space="0" w:color="auto"/>
@@ -1095,7 +1097,7 @@
         </w:tc>
         <w:tc>
           <w:tcPr>
-            <w:tcW w:w="3744" w:type="dxa"/>
+            <w:tcW w:w="3361" w:type="dxa"/>
             <w:tcBorders>
               <w:left w:val="none" w:sz="0" w:space="0" w:color="auto"/>
               <w:right w:val="none" w:sz="0" w:space="0" w:color="auto"/>
@@ -1127,7 +1129,7 @@
         </w:tc>
         <w:tc>
           <w:tcPr>
-            <w:tcW w:w="2304" w:type="dxa"/>
+            <w:tcW w:w="2110" w:type="dxa"/>
             <w:tcBorders>
               <w:left w:val="none" w:sz="0" w:space="0" w:color="auto"/>
             </w:tcBorders>
@@ -1164,8 +1166,9 @@
         <w:tc>
           <w:tcPr>
             <w:cnfStyle w:val="001000000000" w:firstRow="0" w:lastRow="0" w:firstColumn="1" w:lastColumn="0" w:oddVBand="0" w:evenVBand="0" w:oddHBand="0" w:evenHBand="0" w:firstRowFirstColumn="0" w:firstRowLastColumn="0" w:lastRowFirstColumn="0" w:lastRowLastColumn="0"/>
-            <w:tcW w:w="2304" w:type="dxa"/>
+            <w:tcW w:w="2138" w:type="dxa"/>
             <w:tcBorders>
+              <w:bottom w:val="single" w:sz="4" w:space="0" w:color="auto"/>
               <w:right w:val="none" w:sz="0" w:space="0" w:color="auto"/>
             </w:tcBorders>
             <w:hideMark/>
@@ -1196,9 +1199,10 @@
         </w:tc>
         <w:tc>
           <w:tcPr>
-            <w:tcW w:w="1152" w:type="dxa"/>
+            <w:tcW w:w="1111" w:type="dxa"/>
             <w:tcBorders>
               <w:left w:val="none" w:sz="0" w:space="0" w:color="auto"/>
+              <w:bottom w:val="single" w:sz="4" w:space="0" w:color="auto"/>
               <w:right w:val="none" w:sz="0" w:space="0" w:color="auto"/>
             </w:tcBorders>
             <w:hideMark/>
@@ -1228,9 +1232,10 @@
         </w:tc>
         <w:tc>
           <w:tcPr>
-            <w:tcW w:w="3744" w:type="dxa"/>
+            <w:tcW w:w="3361" w:type="dxa"/>
             <w:tcBorders>
               <w:left w:val="none" w:sz="0" w:space="0" w:color="auto"/>
+              <w:bottom w:val="single" w:sz="4" w:space="0" w:color="auto"/>
               <w:right w:val="none" w:sz="0" w:space="0" w:color="auto"/>
             </w:tcBorders>
             <w:hideMark/>
@@ -1260,9 +1265,10 @@
         </w:tc>
         <w:tc>
           <w:tcPr>
-            <w:tcW w:w="2304" w:type="dxa"/>
+            <w:tcW w:w="2110" w:type="dxa"/>
             <w:tcBorders>
               <w:left w:val="none" w:sz="0" w:space="0" w:color="auto"/>
+              <w:bottom w:val="single" w:sz="4" w:space="0" w:color="auto"/>
             </w:tcBorders>
             <w:hideMark/>
           </w:tcPr>
@@ -1271,6 +1277,145 @@
               <w:spacing w:before="60" w:after="60" w:line="240" w:lineRule="atLeast"/>
               <w:jc w:val="center"/>
               <w:cnfStyle w:val="000000010000" w:firstRow="0" w:lastRow="0" w:firstColumn="0" w:lastColumn="0" w:oddVBand="0" w:evenVBand="0" w:oddHBand="0" w:evenHBand="1" w:firstRowFirstColumn="0" w:firstRowLastColumn="0" w:lastRowFirstColumn="0" w:lastRowLastColumn="0"/>
+              <w:rPr>
+                <w:rFonts w:ascii="Arial" w:eastAsia="Times New Roman" w:hAnsi="Arial" w:cs="Arial"/>
+                <w:sz w:val="20"/>
+                <w:szCs w:val="20"/>
+                <w:lang w:eastAsia="pt-BR"/>
+              </w:rPr>
+            </w:pPr>
+            <w:r>
+              <w:rPr>
+                <w:rFonts w:ascii="Arial" w:eastAsia="Times New Roman" w:hAnsi="Arial" w:cs="Arial"/>
+                <w:sz w:val="20"/>
+                <w:szCs w:val="20"/>
+                <w:lang w:eastAsia="pt-BR"/>
+              </w:rPr>
+              <w:t>Vinícius Medeiros</w:t>
+            </w:r>
+          </w:p>
+        </w:tc>
+      </w:tr>
+      <w:tr>
+        <w:trPr>
+          <w:cnfStyle w:val="000000100000" w:firstRow="0" w:lastRow="0" w:firstColumn="0" w:lastColumn="0" w:oddVBand="0" w:evenVBand="0" w:oddHBand="1" w:evenHBand="0" w:firstRowFirstColumn="0" w:firstRowLastColumn="0" w:lastRowFirstColumn="0" w:lastRowLastColumn="0"/>
+        </w:trPr>
+        <w:tc>
+          <w:tcPr>
+            <w:cnfStyle w:val="001000000000" w:firstRow="0" w:lastRow="0" w:firstColumn="1" w:lastColumn="0" w:oddVBand="0" w:evenVBand="0" w:oddHBand="0" w:evenHBand="0" w:firstRowFirstColumn="0" w:firstRowLastColumn="0" w:lastRowFirstColumn="0" w:lastRowLastColumn="0"/>
+            <w:tcW w:w="2138" w:type="dxa"/>
+            <w:tcBorders>
+              <w:top w:val="single" w:sz="4" w:space="0" w:color="auto"/>
+              <w:left w:val="single" w:sz="4" w:space="0" w:color="auto"/>
+              <w:bottom w:val="single" w:sz="4" w:space="0" w:color="auto"/>
+              <w:right w:val="single" w:sz="4" w:space="0" w:color="auto"/>
+            </w:tcBorders>
+          </w:tcPr>
+          <w:p>
+            <w:pPr>
+              <w:spacing w:before="60" w:after="60" w:line="240" w:lineRule="atLeast"/>
+              <w:jc w:val="center"/>
+              <w:rPr>
+                <w:rFonts w:ascii="Arial" w:eastAsia="Times New Roman" w:hAnsi="Arial" w:cs="Arial"/>
+                <w:b w:val="0"/>
+                <w:sz w:val="20"/>
+                <w:szCs w:val="20"/>
+                <w:lang w:eastAsia="pt-BR"/>
+              </w:rPr>
+            </w:pPr>
+            <w:r>
+              <w:rPr>
+                <w:rFonts w:ascii="Arial" w:eastAsia="Times New Roman" w:hAnsi="Arial" w:cs="Arial"/>
+                <w:b w:val="0"/>
+                <w:sz w:val="20"/>
+                <w:szCs w:val="20"/>
+                <w:lang w:eastAsia="pt-BR"/>
+              </w:rPr>
+              <w:t>13/05/2013</w:t>
+            </w:r>
+          </w:p>
+        </w:tc>
+        <w:tc>
+          <w:tcPr>
+            <w:tcW w:w="1111" w:type="dxa"/>
+            <w:tcBorders>
+              <w:top w:val="single" w:sz="4" w:space="0" w:color="auto"/>
+              <w:left w:val="single" w:sz="4" w:space="0" w:color="auto"/>
+              <w:bottom w:val="single" w:sz="4" w:space="0" w:color="auto"/>
+              <w:right w:val="single" w:sz="4" w:space="0" w:color="auto"/>
+            </w:tcBorders>
+          </w:tcPr>
+          <w:p>
+            <w:pPr>
+              <w:spacing w:before="60" w:after="60" w:line="240" w:lineRule="atLeast"/>
+              <w:jc w:val="center"/>
+              <w:cnfStyle w:val="000000100000" w:firstRow="0" w:lastRow="0" w:firstColumn="0" w:lastColumn="0" w:oddVBand="0" w:evenVBand="0" w:oddHBand="1" w:evenHBand="0" w:firstRowFirstColumn="0" w:firstRowLastColumn="0" w:lastRowFirstColumn="0" w:lastRowLastColumn="0"/>
+              <w:rPr>
+                <w:rFonts w:ascii="Arial" w:eastAsia="Times New Roman" w:hAnsi="Arial" w:cs="Arial"/>
+                <w:sz w:val="20"/>
+                <w:szCs w:val="20"/>
+                <w:lang w:eastAsia="pt-BR"/>
+              </w:rPr>
+            </w:pPr>
+            <w:r>
+              <w:rPr>
+                <w:rFonts w:ascii="Arial" w:eastAsia="Times New Roman" w:hAnsi="Arial" w:cs="Arial"/>
+                <w:sz w:val="20"/>
+                <w:szCs w:val="20"/>
+                <w:lang w:eastAsia="pt-BR"/>
+              </w:rPr>
+              <w:t>1.2</w:t>
+            </w:r>
+          </w:p>
+        </w:tc>
+        <w:tc>
+          <w:tcPr>
+            <w:tcW w:w="3361" w:type="dxa"/>
+            <w:tcBorders>
+              <w:top w:val="single" w:sz="4" w:space="0" w:color="auto"/>
+              <w:left w:val="single" w:sz="4" w:space="0" w:color="auto"/>
+              <w:bottom w:val="single" w:sz="4" w:space="0" w:color="auto"/>
+              <w:right w:val="single" w:sz="4" w:space="0" w:color="auto"/>
+            </w:tcBorders>
+          </w:tcPr>
+          <w:p>
+            <w:pPr>
+              <w:spacing w:before="60" w:after="60" w:line="240" w:lineRule="atLeast"/>
+              <w:jc w:val="center"/>
+              <w:cnfStyle w:val="000000100000" w:firstRow="0" w:lastRow="0" w:firstColumn="0" w:lastColumn="0" w:oddVBand="0" w:evenVBand="0" w:oddHBand="1" w:evenHBand="0" w:firstRowFirstColumn="0" w:firstRowLastColumn="0" w:lastRowFirstColumn="0" w:lastRowLastColumn="0"/>
+              <w:rPr>
+                <w:rFonts w:ascii="Arial" w:eastAsia="Times New Roman" w:hAnsi="Arial" w:cs="Arial"/>
+                <w:sz w:val="20"/>
+                <w:szCs w:val="20"/>
+                <w:lang w:eastAsia="pt-BR"/>
+              </w:rPr>
+            </w:pPr>
+            <w:r>
+              <w:rPr>
+                <w:rFonts w:ascii="Arial" w:eastAsia="Times New Roman" w:hAnsi="Arial" w:cs="Arial"/>
+                <w:sz w:val="20"/>
+                <w:szCs w:val="20"/>
+                <w:lang w:eastAsia="pt-BR"/>
+              </w:rPr>
+              <w:t>Alterações no documento</w:t>
+            </w:r>
+          </w:p>
+        </w:tc>
+        <w:tc>
+          <w:tcPr>
+            <w:tcW w:w="2110" w:type="dxa"/>
+            <w:tcBorders>
+              <w:top w:val="single" w:sz="4" w:space="0" w:color="auto"/>
+              <w:left w:val="single" w:sz="4" w:space="0" w:color="auto"/>
+              <w:bottom w:val="single" w:sz="4" w:space="0" w:color="auto"/>
+              <w:right w:val="single" w:sz="4" w:space="0" w:color="auto"/>
+            </w:tcBorders>
+          </w:tcPr>
+          <w:p>
+            <w:pPr>
+              <w:spacing w:before="60" w:after="60" w:line="240" w:lineRule="atLeast"/>
+              <w:jc w:val="center"/>
+              <w:cnfStyle w:val="000000100000" w:firstRow="0" w:lastRow="0" w:firstColumn="0" w:lastColumn="0" w:oddVBand="0" w:evenVBand="0" w:oddHBand="1" w:evenHBand="0" w:firstRowFirstColumn="0" w:firstRowLastColumn="0" w:lastRowFirstColumn="0" w:lastRowLastColumn="0"/>
               <w:rPr>
                 <w:rFonts w:ascii="Arial" w:eastAsia="Times New Roman" w:hAnsi="Arial" w:cs="Arial"/>
                 <w:sz w:val="20"/>
@@ -1497,8 +1642,6 @@
               <w:fldChar w:fldCharType="end"/>
             </w:r>
           </w:hyperlink>
-          <w:bookmarkStart w:id="0" w:name="_GoBack"/>
-          <w:bookmarkEnd w:id="0"/>
         </w:p>
         <w:p>
           <w:pPr>
@@ -3441,213 +3584,6 @@
     </w:p>
     <w:p>
       <w:pPr>
-        <w:pStyle w:val="PargrafodaLista"/>
-        <w:numPr>
-          <w:ilvl w:val="1"/>
-          <w:numId w:val="1"/>
-        </w:numPr>
-        <w:spacing w:before="120" w:after="60" w:line="360" w:lineRule="auto"/>
-        <w:ind w:left="567"/>
-        <w:outlineLvl w:val="1"/>
-        <w:rPr>
-          <w:rFonts w:ascii="Arial" w:eastAsia="Times New Roman" w:hAnsi="Arial" w:cs="Arial"/>
-          <w:b/>
-          <w:bCs/>
-          <w:color w:val="000000"/>
-          <w:szCs w:val="20"/>
-          <w:lang w:eastAsia="pt-BR"/>
-        </w:rPr>
-      </w:pPr>
-      <w:bookmarkStart w:id="3" w:name="1.1_______________Purpose"/>
-      <w:bookmarkStart w:id="4" w:name="_Toc353870374"/>
-      <w:r>
-        <w:rPr>
-          <w:rFonts w:ascii="Arial" w:eastAsia="Times New Roman" w:hAnsi="Arial" w:cs="Arial"/>
-          <w:b/>
-          <w:bCs/>
-          <w:color w:val="000000"/>
-          <w:szCs w:val="20"/>
-          <w:lang w:eastAsia="pt-BR"/>
-        </w:rPr>
-        <w:t>Propósito</w:t>
-      </w:r>
-      <w:bookmarkEnd w:id="3"/>
-      <w:bookmarkEnd w:id="4"/>
-    </w:p>
-    <w:p>
-      <w:pPr>
-        <w:spacing w:after="120" w:line="360" w:lineRule="auto"/>
-        <w:jc w:val="both"/>
-        <w:rPr>
-          <w:rFonts w:ascii="Arial" w:eastAsia="Times New Roman" w:hAnsi="Arial" w:cs="Arial"/>
-          <w:iCs/>
-          <w:color w:val="000000" w:themeColor="text1"/>
-          <w:szCs w:val="20"/>
-          <w:lang w:eastAsia="pt-BR"/>
-        </w:rPr>
-      </w:pPr>
-      <w:r>
-        <w:rPr>
-          <w:rFonts w:ascii="Arial" w:eastAsia="Times New Roman" w:hAnsi="Arial" w:cs="Arial"/>
-          <w:iCs/>
-          <w:color w:val="000000" w:themeColor="text1"/>
-          <w:szCs w:val="20"/>
-          <w:lang w:eastAsia="pt-BR"/>
-        </w:rPr>
-        <w:t>Este documento descreve a organização, nomenclatura e regras para o</w:t>
-      </w:r>
-      <w:r>
-        <w:rPr>
-          <w:rFonts w:ascii="Arial" w:eastAsia="Times New Roman" w:hAnsi="Arial" w:cs="Arial"/>
-          <w:iCs/>
-          <w:color w:val="000000" w:themeColor="text1"/>
-          <w:szCs w:val="20"/>
-          <w:lang w:eastAsia="pt-BR"/>
-        </w:rPr>
-        <w:t xml:space="preserve"> </w:t>
-      </w:r>
-      <w:r>
-        <w:rPr>
-          <w:rFonts w:ascii="Arial" w:eastAsia="Times New Roman" w:hAnsi="Arial" w:cs="Arial"/>
-          <w:iCs/>
-          <w:color w:val="000000" w:themeColor="text1"/>
-          <w:szCs w:val="20"/>
-          <w:lang w:eastAsia="pt-BR"/>
-        </w:rPr>
-        <w:t>versionamento de artefatos do projeto SGCONT.</w:t>
-      </w:r>
-    </w:p>
-    <w:p>
-      <w:pPr>
-        <w:spacing w:after="120" w:line="360" w:lineRule="auto"/>
-        <w:jc w:val="both"/>
-        <w:rPr>
-          <w:rFonts w:ascii="Arial" w:eastAsia="Times New Roman" w:hAnsi="Arial" w:cs="Arial"/>
-          <w:iCs/>
-          <w:color w:val="000000" w:themeColor="text1"/>
-          <w:szCs w:val="20"/>
-          <w:lang w:eastAsia="pt-BR"/>
-        </w:rPr>
-      </w:pPr>
-    </w:p>
-    <w:p>
-      <w:pPr>
-        <w:pStyle w:val="PargrafodaLista"/>
-        <w:numPr>
-          <w:ilvl w:val="1"/>
-          <w:numId w:val="1"/>
-        </w:numPr>
-        <w:spacing w:before="120" w:after="60" w:line="360" w:lineRule="auto"/>
-        <w:ind w:left="567"/>
-        <w:outlineLvl w:val="1"/>
-        <w:rPr>
-          <w:rFonts w:ascii="Arial" w:eastAsia="Times New Roman" w:hAnsi="Arial" w:cs="Arial"/>
-          <w:b/>
-          <w:bCs/>
-          <w:color w:val="000000"/>
-          <w:szCs w:val="20"/>
-          <w:lang w:eastAsia="pt-BR"/>
-        </w:rPr>
-      </w:pPr>
-      <w:bookmarkStart w:id="5" w:name="_Toc353870375"/>
-      <w:r>
-        <w:rPr>
-          <w:rFonts w:ascii="Arial" w:eastAsia="Times New Roman" w:hAnsi="Arial" w:cs="Arial"/>
-          <w:b/>
-          <w:bCs/>
-          <w:color w:val="000000"/>
-          <w:szCs w:val="20"/>
-          <w:lang w:eastAsia="pt-BR"/>
-        </w:rPr>
-        <w:t>Escopo</w:t>
-      </w:r>
-      <w:bookmarkEnd w:id="5"/>
-    </w:p>
-    <w:p>
-      <w:pPr>
-        <w:spacing w:after="120" w:line="360" w:lineRule="auto"/>
-        <w:jc w:val="both"/>
-        <w:rPr>
-          <w:rFonts w:ascii="Arial" w:eastAsia="Times New Roman" w:hAnsi="Arial" w:cs="Arial"/>
-          <w:iCs/>
-          <w:color w:val="000000" w:themeColor="text1"/>
-          <w:szCs w:val="20"/>
-          <w:lang w:eastAsia="pt-BR"/>
-        </w:rPr>
-      </w:pPr>
-      <w:r>
-        <w:rPr>
-          <w:rFonts w:ascii="Arial" w:eastAsia="Times New Roman" w:hAnsi="Arial" w:cs="Arial"/>
-          <w:iCs/>
-          <w:color w:val="000000" w:themeColor="text1"/>
-          <w:szCs w:val="20"/>
-          <w:lang w:eastAsia="pt-BR"/>
-        </w:rPr>
-        <w:t>Este Plano de Gerenciamento de Configuração é destinado para todos os integrantes da equipe responsável pel</w:t>
-      </w:r>
-      <w:r>
-        <w:rPr>
-          <w:rFonts w:ascii="Arial" w:eastAsia="Times New Roman" w:hAnsi="Arial" w:cs="Arial"/>
-          <w:iCs/>
-          <w:color w:val="000000" w:themeColor="text1"/>
-          <w:szCs w:val="20"/>
-          <w:lang w:eastAsia="pt-BR"/>
-        </w:rPr>
-        <w:t>a manutenção</w:t>
-      </w:r>
-      <w:r>
-        <w:rPr>
-          <w:rFonts w:ascii="Arial" w:eastAsia="Times New Roman" w:hAnsi="Arial" w:cs="Arial"/>
-          <w:iCs/>
-          <w:color w:val="000000" w:themeColor="text1"/>
-          <w:szCs w:val="20"/>
-          <w:lang w:eastAsia="pt-BR"/>
-        </w:rPr>
-        <w:t xml:space="preserve"> do sistema </w:t>
-      </w:r>
-      <w:r>
-        <w:rPr>
-          <w:rFonts w:ascii="Arial" w:eastAsia="Times New Roman" w:hAnsi="Arial" w:cs="Arial"/>
-          <w:iCs/>
-          <w:color w:val="000000" w:themeColor="text1"/>
-          <w:szCs w:val="20"/>
-          <w:lang w:eastAsia="pt-BR"/>
-        </w:rPr>
-        <w:t>SGCONT</w:t>
-      </w:r>
-      <w:r>
-        <w:rPr>
-          <w:rFonts w:ascii="Arial" w:eastAsia="Times New Roman" w:hAnsi="Arial" w:cs="Arial"/>
-          <w:iCs/>
-          <w:color w:val="000000" w:themeColor="text1"/>
-          <w:szCs w:val="20"/>
-          <w:lang w:eastAsia="pt-BR"/>
-        </w:rPr>
-        <w:t xml:space="preserve"> e abrange todas as informações sobr</w:t>
-      </w:r>
-      <w:r>
-        <w:rPr>
-          <w:rFonts w:ascii="Arial" w:eastAsia="Times New Roman" w:hAnsi="Arial" w:cs="Arial"/>
-          <w:iCs/>
-          <w:color w:val="000000" w:themeColor="text1"/>
-          <w:szCs w:val="20"/>
-          <w:lang w:eastAsia="pt-BR"/>
-        </w:rPr>
-        <w:t>e o controle e gerenciamento dos artefatos</w:t>
-      </w:r>
-      <w:r>
-        <w:rPr>
-          <w:rFonts w:ascii="Arial" w:eastAsia="Times New Roman" w:hAnsi="Arial" w:cs="Arial"/>
-          <w:iCs/>
-          <w:color w:val="000000" w:themeColor="text1"/>
-          <w:szCs w:val="20"/>
-          <w:lang w:eastAsia="pt-BR"/>
-        </w:rPr>
-        <w:t xml:space="preserve"> do projeto.</w:t>
-      </w:r>
-    </w:p>
-    <w:p>
-      <w:pPr>
         <w:spacing w:after="120" w:line="360" w:lineRule="auto"/>
         <w:jc w:val="both"/>
         <w:rPr>
@@ -3674,6 +3610,231 @@
           <w:b/>
           <w:bCs/>
           <w:color w:val="000000"/>
+          <w:sz w:val="24"/>
+          <w:szCs w:val="20"/>
+          <w:lang w:eastAsia="pt-BR"/>
+        </w:rPr>
+      </w:pPr>
+      <w:bookmarkStart w:id="3" w:name="1.1_______________Purpose"/>
+      <w:bookmarkStart w:id="4" w:name="_Toc353870374"/>
+      <w:r>
+        <w:rPr>
+          <w:rFonts w:ascii="Arial" w:eastAsia="Times New Roman" w:hAnsi="Arial" w:cs="Arial"/>
+          <w:b/>
+          <w:bCs/>
+          <w:color w:val="000000"/>
+          <w:sz w:val="24"/>
+          <w:szCs w:val="20"/>
+          <w:lang w:eastAsia="pt-BR"/>
+        </w:rPr>
+        <w:t>Propósito</w:t>
+      </w:r>
+      <w:bookmarkEnd w:id="3"/>
+      <w:bookmarkEnd w:id="4"/>
+    </w:p>
+    <w:p>
+      <w:pPr>
+        <w:spacing w:after="0" w:line="360" w:lineRule="auto"/>
+        <w:jc w:val="both"/>
+        <w:rPr>
+          <w:rFonts w:ascii="Arial" w:eastAsia="Times New Roman" w:hAnsi="Arial" w:cs="Arial"/>
+          <w:iCs/>
+          <w:color w:val="000000" w:themeColor="text1"/>
+          <w:szCs w:val="20"/>
+          <w:lang w:eastAsia="pt-BR"/>
+        </w:rPr>
+      </w:pPr>
+      <w:r>
+        <w:rPr>
+          <w:rFonts w:ascii="Arial" w:eastAsia="Times New Roman" w:hAnsi="Arial" w:cs="Arial"/>
+          <w:iCs/>
+          <w:color w:val="000000" w:themeColor="text1"/>
+          <w:szCs w:val="20"/>
+          <w:lang w:eastAsia="pt-BR"/>
+        </w:rPr>
+        <w:t>Este documento descreve a organização, nomenclatura e regras para o</w:t>
+      </w:r>
+      <w:r>
+        <w:rPr>
+          <w:rFonts w:ascii="Arial" w:eastAsia="Times New Roman" w:hAnsi="Arial" w:cs="Arial"/>
+          <w:iCs/>
+          <w:color w:val="000000" w:themeColor="text1"/>
+          <w:szCs w:val="20"/>
+          <w:lang w:eastAsia="pt-BR"/>
+        </w:rPr>
+        <w:t xml:space="preserve"> </w:t>
+      </w:r>
+      <w:r>
+        <w:rPr>
+          <w:rFonts w:ascii="Arial" w:eastAsia="Times New Roman" w:hAnsi="Arial" w:cs="Arial"/>
+          <w:iCs/>
+          <w:color w:val="000000" w:themeColor="text1"/>
+          <w:szCs w:val="20"/>
+          <w:lang w:eastAsia="pt-BR"/>
+        </w:rPr>
+        <w:t>versionamento de artefatos do projeto SGCONT.</w:t>
+      </w:r>
+    </w:p>
+    <w:p>
+      <w:pPr>
+        <w:spacing w:after="0" w:line="360" w:lineRule="auto"/>
+        <w:jc w:val="both"/>
+        <w:rPr>
+          <w:rFonts w:ascii="Arial" w:eastAsia="Times New Roman" w:hAnsi="Arial" w:cs="Arial"/>
+          <w:iCs/>
+          <w:color w:val="000000" w:themeColor="text1"/>
+          <w:szCs w:val="20"/>
+          <w:lang w:eastAsia="pt-BR"/>
+        </w:rPr>
+      </w:pPr>
+    </w:p>
+    <w:p>
+      <w:pPr>
+        <w:pStyle w:val="PargrafodaLista"/>
+        <w:numPr>
+          <w:ilvl w:val="1"/>
+          <w:numId w:val="1"/>
+        </w:numPr>
+        <w:spacing w:before="120" w:after="60" w:line="360" w:lineRule="auto"/>
+        <w:ind w:left="426"/>
+        <w:outlineLvl w:val="1"/>
+        <w:rPr>
+          <w:rFonts w:ascii="Arial" w:eastAsia="Times New Roman" w:hAnsi="Arial" w:cs="Arial"/>
+          <w:b/>
+          <w:bCs/>
+          <w:color w:val="000000"/>
+          <w:sz w:val="24"/>
+          <w:szCs w:val="20"/>
+          <w:lang w:eastAsia="pt-BR"/>
+        </w:rPr>
+      </w:pPr>
+      <w:bookmarkStart w:id="5" w:name="_Toc353870375"/>
+      <w:r>
+        <w:rPr>
+          <w:rFonts w:ascii="Arial" w:eastAsia="Times New Roman" w:hAnsi="Arial" w:cs="Arial"/>
+          <w:b/>
+          <w:bCs/>
+          <w:color w:val="000000"/>
+          <w:sz w:val="24"/>
+          <w:szCs w:val="20"/>
+          <w:lang w:eastAsia="pt-BR"/>
+        </w:rPr>
+        <w:t>Escopo</w:t>
+      </w:r>
+      <w:bookmarkEnd w:id="5"/>
+    </w:p>
+    <w:p>
+      <w:pPr>
+        <w:spacing w:after="120" w:line="360" w:lineRule="auto"/>
+        <w:jc w:val="both"/>
+        <w:rPr>
+          <w:rFonts w:ascii="Arial" w:eastAsia="Times New Roman" w:hAnsi="Arial" w:cs="Arial"/>
+          <w:iCs/>
+          <w:color w:val="000000" w:themeColor="text1"/>
+          <w:szCs w:val="20"/>
+          <w:lang w:eastAsia="pt-BR"/>
+        </w:rPr>
+      </w:pPr>
+      <w:r>
+        <w:rPr>
+          <w:rFonts w:ascii="Arial" w:eastAsia="Times New Roman" w:hAnsi="Arial" w:cs="Arial"/>
+          <w:iCs/>
+          <w:color w:val="000000" w:themeColor="text1"/>
+          <w:szCs w:val="20"/>
+          <w:lang w:eastAsia="pt-BR"/>
+        </w:rPr>
+        <w:t>Este Plano de Gerenciamento de Configuração é destinado para todos os integrantes da equipe responsável pel</w:t>
+      </w:r>
+      <w:r>
+        <w:rPr>
+          <w:rFonts w:ascii="Arial" w:eastAsia="Times New Roman" w:hAnsi="Arial" w:cs="Arial"/>
+          <w:iCs/>
+          <w:color w:val="000000" w:themeColor="text1"/>
+          <w:szCs w:val="20"/>
+          <w:lang w:eastAsia="pt-BR"/>
+        </w:rPr>
+        <w:t>a manutenção</w:t>
+      </w:r>
+      <w:r>
+        <w:rPr>
+          <w:rFonts w:ascii="Arial" w:eastAsia="Times New Roman" w:hAnsi="Arial" w:cs="Arial"/>
+          <w:iCs/>
+          <w:color w:val="000000" w:themeColor="text1"/>
+          <w:szCs w:val="20"/>
+          <w:lang w:eastAsia="pt-BR"/>
+        </w:rPr>
+        <w:t xml:space="preserve"> do sistema </w:t>
+      </w:r>
+      <w:r>
+        <w:rPr>
+          <w:rFonts w:ascii="Arial" w:eastAsia="Times New Roman" w:hAnsi="Arial" w:cs="Arial"/>
+          <w:iCs/>
+          <w:color w:val="000000" w:themeColor="text1"/>
+          <w:szCs w:val="20"/>
+          <w:lang w:eastAsia="pt-BR"/>
+        </w:rPr>
+        <w:t>SGCONT</w:t>
+      </w:r>
+      <w:r>
+        <w:rPr>
+          <w:rFonts w:ascii="Arial" w:eastAsia="Times New Roman" w:hAnsi="Arial" w:cs="Arial"/>
+          <w:iCs/>
+          <w:color w:val="000000" w:themeColor="text1"/>
+          <w:szCs w:val="20"/>
+          <w:lang w:eastAsia="pt-BR"/>
+        </w:rPr>
+        <w:t xml:space="preserve"> e abrange todas as informações sobr</w:t>
+      </w:r>
+      <w:r>
+        <w:rPr>
+          <w:rFonts w:ascii="Arial" w:eastAsia="Times New Roman" w:hAnsi="Arial" w:cs="Arial"/>
+          <w:iCs/>
+          <w:color w:val="000000" w:themeColor="text1"/>
+          <w:szCs w:val="20"/>
+          <w:lang w:eastAsia="pt-BR"/>
+        </w:rPr>
+        <w:t>e o controle e gerenciamento dos artefatos</w:t>
+      </w:r>
+      <w:r>
+        <w:rPr>
+          <w:rFonts w:ascii="Arial" w:eastAsia="Times New Roman" w:hAnsi="Arial" w:cs="Arial"/>
+          <w:iCs/>
+          <w:color w:val="000000" w:themeColor="text1"/>
+          <w:szCs w:val="20"/>
+          <w:lang w:eastAsia="pt-BR"/>
+        </w:rPr>
+        <w:t xml:space="preserve"> do projeto.</w:t>
+      </w:r>
+    </w:p>
+    <w:p>
+      <w:pPr>
+        <w:spacing w:after="120" w:line="360" w:lineRule="auto"/>
+        <w:jc w:val="both"/>
+        <w:rPr>
+          <w:rFonts w:ascii="Arial" w:eastAsia="Times New Roman" w:hAnsi="Arial" w:cs="Arial"/>
+          <w:iCs/>
+          <w:color w:val="000000" w:themeColor="text1"/>
+          <w:szCs w:val="20"/>
+          <w:lang w:eastAsia="pt-BR"/>
+        </w:rPr>
+      </w:pPr>
+    </w:p>
+    <w:p>
+      <w:pPr>
+        <w:pStyle w:val="PargrafodaLista"/>
+        <w:numPr>
+          <w:ilvl w:val="1"/>
+          <w:numId w:val="1"/>
+        </w:numPr>
+        <w:spacing w:before="120" w:after="60" w:line="360" w:lineRule="auto"/>
+        <w:ind w:left="426"/>
+        <w:outlineLvl w:val="1"/>
+        <w:rPr>
+          <w:rFonts w:ascii="Arial" w:eastAsia="Times New Roman" w:hAnsi="Arial" w:cs="Arial"/>
+          <w:b/>
+          <w:bCs/>
+          <w:color w:val="000000"/>
+          <w:sz w:val="24"/>
           <w:szCs w:val="20"/>
           <w:lang w:eastAsia="pt-BR"/>
         </w:rPr>
@@ -3685,25 +3846,13 @@
           <w:b/>
           <w:bCs/>
           <w:color w:val="000000"/>
-          <w:szCs w:val="20"/>
-          <w:lang w:eastAsia="pt-BR"/>
-        </w:rPr>
-        <w:t xml:space="preserve">Definições, Acrônimos e </w:t>
-      </w:r>
-      <w:proofErr w:type="gramStart"/>
-      <w:r>
-        <w:rPr>
-          <w:rFonts w:ascii="Arial" w:eastAsia="Times New Roman" w:hAnsi="Arial" w:cs="Arial"/>
-          <w:b/>
-          <w:bCs/>
-          <w:color w:val="000000"/>
-          <w:szCs w:val="20"/>
-          <w:lang w:eastAsia="pt-BR"/>
-        </w:rPr>
-        <w:t>Abreviações</w:t>
+          <w:sz w:val="24"/>
+          <w:szCs w:val="20"/>
+          <w:lang w:eastAsia="pt-BR"/>
+        </w:rPr>
+        <w:t>Definições, Acrônimos e Abreviações</w:t>
       </w:r>
       <w:bookmarkEnd w:id="6"/>
-      <w:proofErr w:type="gramEnd"/>
     </w:p>
     <w:tbl>
       <w:tblPr>
@@ -3860,27 +4009,15 @@
                 <w:lang w:eastAsia="pt-BR"/>
               </w:rPr>
             </w:pPr>
-            <w:proofErr w:type="spellStart"/>
-            <w:r>
-              <w:rPr>
-                <w:rFonts w:ascii="Arial" w:eastAsia="Times New Roman" w:hAnsi="Arial" w:cs="Arial"/>
-                <w:bCs/>
-                <w:color w:val="000000"/>
-                <w:szCs w:val="20"/>
-                <w:lang w:eastAsia="pt-BR"/>
-              </w:rPr>
-              <w:t>Subversion</w:t>
-            </w:r>
-            <w:proofErr w:type="spellEnd"/>
-            <w:r>
-              <w:rPr>
-                <w:rFonts w:ascii="Arial" w:eastAsia="Times New Roman" w:hAnsi="Arial" w:cs="Arial"/>
-                <w:bCs/>
-                <w:color w:val="000000"/>
-                <w:szCs w:val="20"/>
-                <w:lang w:eastAsia="pt-BR"/>
-              </w:rPr>
-              <w:t xml:space="preserve"> (Sistema de Controle de Versão)</w:t>
+            <w:r>
+              <w:rPr>
+                <w:rFonts w:ascii="Arial" w:eastAsia="Times New Roman" w:hAnsi="Arial" w:cs="Arial"/>
+                <w:bCs/>
+                <w:color w:val="000000"/>
+                <w:szCs w:val="20"/>
+                <w:lang w:eastAsia="pt-BR"/>
+              </w:rPr>
+              <w:t>Subversion (Sistema de Controle de Versão)</w:t>
             </w:r>
           </w:p>
         </w:tc>
@@ -3912,7 +4049,6 @@
                 <w:lang w:eastAsia="pt-BR"/>
               </w:rPr>
             </w:pPr>
-            <w:proofErr w:type="spellStart"/>
             <w:r>
               <w:rPr>
                 <w:rFonts w:ascii="Arial" w:eastAsia="Times New Roman" w:hAnsi="Arial" w:cs="Arial"/>
@@ -3924,7 +4060,6 @@
               </w:rPr>
               <w:t>Scrum</w:t>
             </w:r>
-            <w:proofErr w:type="spellEnd"/>
           </w:p>
         </w:tc>
         <w:tc>
@@ -4107,7 +4242,27 @@
                 <w:szCs w:val="20"/>
                 <w:lang w:eastAsia="pt-BR"/>
               </w:rPr>
-              <w:t>Solicitação de Mudança (Mantis)</w:t>
+              <w:t>Solicitação de Mudança (</w:t>
+            </w:r>
+            <w:r>
+              <w:rPr>
+                <w:rFonts w:ascii="Arial" w:eastAsia="Times New Roman" w:hAnsi="Arial" w:cs="Arial"/>
+                <w:bCs/>
+                <w:color w:val="000000"/>
+                <w:szCs w:val="20"/>
+                <w:lang w:eastAsia="pt-BR"/>
+              </w:rPr>
+              <w:t>Redmine</w:t>
+            </w:r>
+            <w:r>
+              <w:rPr>
+                <w:rFonts w:ascii="Arial" w:eastAsia="Times New Roman" w:hAnsi="Arial" w:cs="Arial"/>
+                <w:bCs/>
+                <w:color w:val="000000"/>
+                <w:szCs w:val="20"/>
+                <w:lang w:eastAsia="pt-BR"/>
+              </w:rPr>
+              <w:t>)</w:t>
             </w:r>
           </w:p>
         </w:tc>
@@ -4147,18 +4302,19 @@
           <w:b/>
           <w:bCs/>
           <w:color w:val="000000"/>
+          <w:sz w:val="28"/>
+          <w:szCs w:val="20"/>
+          <w:lang w:eastAsia="pt-BR"/>
+        </w:rPr>
+      </w:pPr>
+      <w:bookmarkStart w:id="7" w:name="_Toc353870377"/>
+      <w:r>
+        <w:rPr>
+          <w:rFonts w:ascii="Arial" w:eastAsia="Times New Roman" w:hAnsi="Arial" w:cs="Arial"/>
+          <w:b/>
+          <w:bCs/>
+          <w:color w:val="000000"/>
           <w:sz w:val="24"/>
-          <w:szCs w:val="20"/>
-          <w:lang w:eastAsia="pt-BR"/>
-        </w:rPr>
-      </w:pPr>
-      <w:bookmarkStart w:id="7" w:name="_Toc353870377"/>
-      <w:r>
-        <w:rPr>
-          <w:rFonts w:ascii="Arial" w:eastAsia="Times New Roman" w:hAnsi="Arial" w:cs="Arial"/>
-          <w:b/>
-          <w:bCs/>
-          <w:color w:val="000000"/>
           <w:szCs w:val="20"/>
           <w:lang w:eastAsia="pt-BR"/>
         </w:rPr>
@@ -4333,7 +4489,6 @@
                 <w:lang w:eastAsia="pt-BR"/>
               </w:rPr>
             </w:pPr>
-            <w:proofErr w:type="gramStart"/>
             <w:r>
               <w:rPr>
                 <w:rFonts w:ascii="Arial" w:eastAsia="Times New Roman" w:hAnsi="Arial" w:cs="Arial"/>
@@ -4345,7 +4500,6 @@
               </w:rPr>
               <w:t>2</w:t>
             </w:r>
-            <w:proofErr w:type="gramEnd"/>
           </w:p>
         </w:tc>
         <w:tc>
@@ -4425,7 +4579,6 @@
                 <w:lang w:eastAsia="pt-BR"/>
               </w:rPr>
             </w:pPr>
-            <w:proofErr w:type="gramStart"/>
             <w:r>
               <w:rPr>
                 <w:rFonts w:ascii="Arial" w:eastAsia="Times New Roman" w:hAnsi="Arial" w:cs="Arial"/>
@@ -4437,7 +4590,6 @@
               </w:rPr>
               <w:t>3</w:t>
             </w:r>
-            <w:proofErr w:type="gramEnd"/>
           </w:p>
         </w:tc>
         <w:tc>
@@ -4563,7 +4715,6 @@
           <w:szCs w:val="24"/>
           <w:lang w:eastAsia="pt-BR"/>
         </w:rPr>
-        <w:lastRenderedPageBreak/>
         <w:t>Gerenciamento da Configuração do Software</w:t>
       </w:r>
       <w:bookmarkEnd w:id="9"/>
@@ -4598,6 +4749,7 @@
           <w:b/>
           <w:bCs/>
           <w:color w:val="000000"/>
+          <w:sz w:val="24"/>
           <w:szCs w:val="20"/>
           <w:lang w:eastAsia="pt-BR"/>
         </w:rPr>
@@ -4609,6 +4761,7 @@
           <w:b/>
           <w:bCs/>
           <w:color w:val="000000"/>
+          <w:sz w:val="24"/>
           <w:szCs w:val="20"/>
           <w:lang w:eastAsia="pt-BR"/>
         </w:rPr>
@@ -5398,7 +5551,6 @@
                 <w:lang w:eastAsia="pt-BR"/>
               </w:rPr>
             </w:pPr>
-            <w:proofErr w:type="gramStart"/>
             <w:r>
               <w:rPr>
                 <w:rFonts w:ascii="Arial" w:eastAsia="Times New Roman" w:hAnsi="Arial" w:cs="Arial"/>
@@ -5408,7 +5560,6 @@
               </w:rPr>
               <w:t>Implementação</w:t>
             </w:r>
-            <w:proofErr w:type="gramEnd"/>
           </w:p>
         </w:tc>
         <w:tc>
@@ -5888,7 +6039,6 @@
         </w:rPr>
         <w:t xml:space="preserve">Ferramentas, ambiente e </w:t>
       </w:r>
-      <w:proofErr w:type="gramStart"/>
       <w:r>
         <w:rPr>
           <w:rFonts w:ascii="Arial" w:eastAsia="Times New Roman" w:hAnsi="Arial" w:cs="Arial"/>
@@ -5902,7 +6052,26 @@
         <w:t>infraestrutura</w:t>
       </w:r>
       <w:bookmarkEnd w:id="11"/>
-      <w:proofErr w:type="gramEnd"/>
+    </w:p>
+    <w:p>
+      <w:pPr>
+        <w:pStyle w:val="PargrafodaLista"/>
+        <w:tabs>
+          <w:tab w:val="left" w:pos="709"/>
+        </w:tabs>
+        <w:spacing w:before="120" w:after="60" w:line="360" w:lineRule="auto"/>
+        <w:ind w:left="567"/>
+        <w:outlineLvl w:val="2"/>
+        <w:rPr>
+          <w:rFonts w:ascii="Arial" w:eastAsia="Times New Roman" w:hAnsi="Arial" w:cs="Arial"/>
+          <w:b/>
+          <w:bCs/>
+          <w:color w:val="000000"/>
+          <w:szCs w:val="20"/>
+          <w:lang w:eastAsia="pt-BR"/>
+        </w:rPr>
+      </w:pPr>
+      <w:bookmarkStart w:id="12" w:name="_Toc353870381"/>
     </w:p>
     <w:p>
       <w:pPr>
@@ -5916,7 +6085,7 @@
         </w:tabs>
         <w:spacing w:before="120" w:after="60" w:line="360" w:lineRule="auto"/>
         <w:ind w:left="567"/>
-        <w:outlineLvl w:val="1"/>
+        <w:outlineLvl w:val="2"/>
         <w:rPr>
           <w:rFonts w:ascii="Arial" w:eastAsia="Times New Roman" w:hAnsi="Arial" w:cs="Arial"/>
           <w:b/>
@@ -5926,7 +6095,6 @@
           <w:lang w:eastAsia="pt-BR"/>
         </w:rPr>
       </w:pPr>
-      <w:bookmarkStart w:id="12" w:name="_Toc353870381"/>
       <w:r>
         <w:rPr>
           <w:rFonts w:ascii="Arial" w:eastAsia="Times New Roman" w:hAnsi="Arial" w:cs="Arial"/>
@@ -6123,21 +6291,8 @@
                 <w:szCs w:val="20"/>
                 <w:lang w:eastAsia="pt-BR"/>
               </w:rPr>
-              <w:t xml:space="preserve">Servidor Google </w:t>
-            </w:r>
-            <w:proofErr w:type="spellStart"/>
-            <w:r>
-              <w:rPr>
-                <w:rFonts w:ascii="Arial" w:eastAsia="Times New Roman" w:hAnsi="Arial" w:cs="Arial"/>
-                <w:b w:val="0"/>
-                <w:bCs w:val="0"/>
-                <w:color w:val="000000"/>
-                <w:szCs w:val="20"/>
-                <w:lang w:eastAsia="pt-BR"/>
-              </w:rPr>
-              <w:t>Code</w:t>
-            </w:r>
-            <w:proofErr w:type="spellEnd"/>
+              <w:t>Servidor Google Code</w:t>
+            </w:r>
           </w:p>
         </w:tc>
         <w:tc>
@@ -6266,7 +6421,6 @@
                 <w:lang w:eastAsia="pt-BR"/>
               </w:rPr>
             </w:pPr>
-            <w:proofErr w:type="spellStart"/>
             <w:r>
               <w:rPr>
                 <w:rFonts w:ascii="Arial" w:eastAsia="Times New Roman" w:hAnsi="Arial" w:cs="Arial"/>
@@ -6278,7 +6432,6 @@
               </w:rPr>
               <w:t>Subversion</w:t>
             </w:r>
-            <w:proofErr w:type="spellEnd"/>
           </w:p>
         </w:tc>
         <w:tc>
@@ -6378,7 +6531,17 @@
                 <w:szCs w:val="20"/>
                 <w:lang w:eastAsia="pt-BR"/>
               </w:rPr>
-              <w:t>1.7.11</w:t>
+              <w:t>1.7.</w:t>
+            </w:r>
+            <w:r>
+              <w:rPr>
+                <w:rFonts w:ascii="Arial" w:eastAsia="Times New Roman" w:hAnsi="Arial" w:cs="Arial"/>
+                <w:bCs/>
+                <w:color w:val="000000"/>
+                <w:szCs w:val="20"/>
+                <w:lang w:eastAsia="pt-BR"/>
+              </w:rPr>
+              <w:t>9</w:t>
             </w:r>
           </w:p>
         </w:tc>
@@ -6408,8 +6571,6 @@
                 <w:lang w:eastAsia="pt-BR"/>
               </w:rPr>
             </w:pPr>
-            <w:proofErr w:type="spellStart"/>
-            <w:proofErr w:type="gramStart"/>
             <w:r>
               <w:rPr>
                 <w:rFonts w:ascii="Arial" w:eastAsia="Times New Roman" w:hAnsi="Arial" w:cs="Arial"/>
@@ -6419,10 +6580,9 @@
                 <w:szCs w:val="20"/>
                 <w:lang w:eastAsia="pt-BR"/>
               </w:rPr>
+              <w:lastRenderedPageBreak/>
               <w:t>TortoiseSVN</w:t>
             </w:r>
-            <w:proofErr w:type="spellEnd"/>
-            <w:proofErr w:type="gramEnd"/>
           </w:p>
         </w:tc>
         <w:tc>
@@ -6487,29 +6647,7 @@
                 <w:szCs w:val="20"/>
                 <w:lang w:eastAsia="pt-BR"/>
               </w:rPr>
-              <w:t xml:space="preserve">Software utilizado como Cliente do </w:t>
-            </w:r>
-            <w:proofErr w:type="spellStart"/>
-            <w:r>
-              <w:rPr>
-                <w:rFonts w:ascii="Arial" w:eastAsia="Times New Roman" w:hAnsi="Arial" w:cs="Arial"/>
-                <w:bCs/>
-                <w:color w:val="000000"/>
-                <w:szCs w:val="20"/>
-                <w:lang w:eastAsia="pt-BR"/>
-              </w:rPr>
-              <w:t>Subversion</w:t>
-            </w:r>
-            <w:proofErr w:type="spellEnd"/>
-            <w:r>
-              <w:rPr>
-                <w:rFonts w:ascii="Arial" w:eastAsia="Times New Roman" w:hAnsi="Arial" w:cs="Arial"/>
-                <w:bCs/>
-                <w:color w:val="000000"/>
-                <w:szCs w:val="20"/>
-                <w:lang w:eastAsia="pt-BR"/>
-              </w:rPr>
-              <w:t xml:space="preserve"> para Windows.</w:t>
+              <w:t>Software utilizado como Cliente do Subversion para Windows.</w:t>
             </w:r>
           </w:p>
         </w:tc>
@@ -6580,7 +6718,7 @@
                 <w:szCs w:val="20"/>
                 <w:lang w:eastAsia="pt-BR"/>
               </w:rPr>
-              <w:t>Mantis</w:t>
+              <w:t>Redmine</w:t>
             </w:r>
           </w:p>
         </w:tc>
@@ -6613,18 +6751,7 @@
                 <w:szCs w:val="20"/>
                 <w:lang w:eastAsia="pt-BR"/>
               </w:rPr>
-              <w:t xml:space="preserve">Controle de </w:t>
-            </w:r>
-            <w:r>
-              <w:rPr>
-                <w:rFonts w:ascii="Arial" w:eastAsia="Times New Roman" w:hAnsi="Arial" w:cs="Arial"/>
-                <w:bCs/>
-                <w:color w:val="000000"/>
-                <w:szCs w:val="20"/>
-                <w:lang w:eastAsia="pt-BR"/>
-              </w:rPr>
-              <w:lastRenderedPageBreak/>
-              <w:t>Mudanças</w:t>
+              <w:t>Controle de Mudanças</w:t>
             </w:r>
           </w:p>
         </w:tc>
@@ -6657,19 +6784,7 @@
                 <w:szCs w:val="20"/>
                 <w:lang w:eastAsia="pt-BR"/>
               </w:rPr>
-              <w:lastRenderedPageBreak/>
-              <w:t xml:space="preserve">Sistema utilizado para gerenciar </w:t>
-            </w:r>
-            <w:r>
-              <w:rPr>
-                <w:rFonts w:ascii="Arial" w:eastAsia="Times New Roman" w:hAnsi="Arial" w:cs="Arial"/>
-                <w:bCs/>
-                <w:color w:val="000000"/>
-                <w:szCs w:val="20"/>
-                <w:lang w:eastAsia="pt-BR"/>
-              </w:rPr>
-              <w:lastRenderedPageBreak/>
-              <w:t>as mudanças ocorridas no projeto.</w:t>
+              <w:t>Sistema utilizado para gerenciar as mudanças ocorridas no projeto.</w:t>
             </w:r>
           </w:p>
         </w:tc>
@@ -6701,8 +6816,7 @@
                 <w:szCs w:val="20"/>
                 <w:lang w:eastAsia="pt-BR"/>
               </w:rPr>
-              <w:lastRenderedPageBreak/>
-              <w:t>1.2.14</w:t>
+              <w:t>N/D</w:t>
             </w:r>
           </w:p>
         </w:tc>
@@ -6974,7 +7088,6 @@
                 <w:lang w:eastAsia="pt-BR"/>
               </w:rPr>
             </w:pPr>
-            <w:proofErr w:type="gramStart"/>
             <w:r>
               <w:rPr>
                 <w:rFonts w:ascii="Arial" w:eastAsia="Times New Roman" w:hAnsi="Arial" w:cs="Arial"/>
@@ -6995,7 +7108,6 @@
               </w:rPr>
               <w:t xml:space="preserve"> IDE</w:t>
             </w:r>
-            <w:proofErr w:type="gramEnd"/>
           </w:p>
         </w:tc>
         <w:tc>
@@ -7164,19 +7276,8 @@
                 <w:szCs w:val="20"/>
                 <w:lang w:val="en-US" w:eastAsia="pt-BR"/>
               </w:rPr>
-              <w:t xml:space="preserve"> </w:t>
-            </w:r>
-            <w:proofErr w:type="spellStart"/>
-            <w:r>
-              <w:rPr>
-                <w:rFonts w:ascii="Arial" w:eastAsia="Times New Roman" w:hAnsi="Arial" w:cs="Arial"/>
-                <w:bCs/>
-                <w:szCs w:val="20"/>
-                <w:lang w:val="en-US" w:eastAsia="pt-BR"/>
-              </w:rPr>
-              <w:t>Primefaces</w:t>
-            </w:r>
-            <w:proofErr w:type="spellEnd"/>
+              <w:t xml:space="preserve"> Primefaces</w:t>
+            </w:r>
             <w:r>
               <w:rPr>
                 <w:rFonts w:ascii="Arial" w:eastAsia="Times New Roman" w:hAnsi="Arial" w:cs="Arial"/>
@@ -7406,8 +7507,6 @@
                 <w:lang w:eastAsia="pt-BR"/>
               </w:rPr>
             </w:pPr>
-            <w:proofErr w:type="spellStart"/>
-            <w:proofErr w:type="gramStart"/>
             <w:r>
               <w:rPr>
                 <w:rFonts w:ascii="Arial" w:eastAsia="Times New Roman" w:hAnsi="Arial" w:cs="Arial"/>
@@ -7418,8 +7517,6 @@
               </w:rPr>
               <w:t>PostgreSQL</w:t>
             </w:r>
-            <w:proofErr w:type="spellEnd"/>
-            <w:proofErr w:type="gramEnd"/>
           </w:p>
         </w:tc>
         <w:tc>
@@ -7560,31 +7657,7 @@
                 <w:szCs w:val="20"/>
                 <w:lang w:eastAsia="pt-BR"/>
               </w:rPr>
-              <w:t xml:space="preserve"> </w:t>
-            </w:r>
-            <w:proofErr w:type="spellStart"/>
-            <w:proofErr w:type="gramStart"/>
-            <w:r>
-              <w:rPr>
-                <w:rFonts w:ascii="Arial" w:eastAsia="Times New Roman" w:hAnsi="Arial" w:cs="Arial"/>
-                <w:bCs/>
-                <w:color w:val="000000"/>
-                <w:szCs w:val="20"/>
-                <w:lang w:eastAsia="pt-BR"/>
-              </w:rPr>
-              <w:t>JasperReports</w:t>
-            </w:r>
-            <w:proofErr w:type="spellEnd"/>
-            <w:proofErr w:type="gramEnd"/>
-            <w:r>
-              <w:rPr>
-                <w:rFonts w:ascii="Arial" w:eastAsia="Times New Roman" w:hAnsi="Arial" w:cs="Arial"/>
-                <w:bCs/>
-                <w:color w:val="000000"/>
-                <w:szCs w:val="20"/>
-                <w:lang w:eastAsia="pt-BR"/>
-              </w:rPr>
-              <w:t xml:space="preserve"> </w:t>
+              <w:t xml:space="preserve"> JasperReports </w:t>
             </w:r>
             <w:r>
               <w:rPr>
@@ -7624,20 +7697,8 @@
                 <w:szCs w:val="20"/>
                 <w:lang w:eastAsia="pt-BR"/>
               </w:rPr>
-              <w:t xml:space="preserve"> </w:t>
-            </w:r>
-            <w:proofErr w:type="spellStart"/>
-            <w:r>
-              <w:rPr>
-                <w:rFonts w:ascii="Arial" w:eastAsia="Times New Roman" w:hAnsi="Arial" w:cs="Arial"/>
-                <w:bCs/>
-                <w:color w:val="000000"/>
-                <w:szCs w:val="20"/>
-                <w:lang w:eastAsia="pt-BR"/>
-              </w:rPr>
-              <w:t>IReport</w:t>
-            </w:r>
-            <w:proofErr w:type="spellEnd"/>
+              <w:t xml:space="preserve"> IReport</w:t>
+            </w:r>
           </w:p>
         </w:tc>
         <w:tc>
@@ -7758,29 +7819,7 @@
                 <w:szCs w:val="20"/>
                 <w:lang w:eastAsia="pt-BR"/>
               </w:rPr>
-              <w:t xml:space="preserve">Apache </w:t>
-            </w:r>
-            <w:proofErr w:type="spellStart"/>
-            <w:r>
-              <w:rPr>
-                <w:rFonts w:ascii="Arial" w:eastAsia="Times New Roman" w:hAnsi="Arial" w:cs="Arial"/>
-                <w:bCs/>
-                <w:color w:val="000000"/>
-                <w:szCs w:val="20"/>
-                <w:lang w:eastAsia="pt-BR"/>
-              </w:rPr>
-              <w:t>Tomcat</w:t>
-            </w:r>
-            <w:proofErr w:type="spellEnd"/>
-            <w:r>
-              <w:rPr>
-                <w:rFonts w:ascii="Arial" w:eastAsia="Times New Roman" w:hAnsi="Arial" w:cs="Arial"/>
-                <w:bCs/>
-                <w:color w:val="000000"/>
-                <w:szCs w:val="20"/>
-                <w:lang w:eastAsia="pt-BR"/>
-              </w:rPr>
-              <w:t xml:space="preserve"> </w:t>
+              <w:t xml:space="preserve">Apache Tomcat </w:t>
             </w:r>
           </w:p>
         </w:tc>
@@ -7865,7 +7904,6 @@
               </w:rPr>
               <w:t>Comunica</w:t>
             </w:r>
-            <w:proofErr w:type="spellStart"/>
             <w:r>
               <w:rPr>
                 <w:rFonts w:ascii="Arial" w:eastAsia="Times New Roman" w:hAnsi="Arial" w:cs="Arial"/>
@@ -7877,7 +7915,6 @@
               </w:rPr>
               <w:t>ção</w:t>
             </w:r>
-            <w:proofErr w:type="spellEnd"/>
           </w:p>
         </w:tc>
         <w:tc>
@@ -7907,7 +7944,6 @@
                 <w:lang w:val="en-US" w:eastAsia="pt-BR"/>
               </w:rPr>
             </w:pPr>
-            <w:proofErr w:type="spellStart"/>
             <w:r>
               <w:rPr>
                 <w:rFonts w:ascii="Arial" w:eastAsia="Times New Roman" w:hAnsi="Arial" w:cs="Arial"/>
@@ -7916,18 +7952,7 @@
                 <w:szCs w:val="20"/>
                 <w:lang w:val="en-US" w:eastAsia="pt-BR"/>
               </w:rPr>
-              <w:t>Gtalk</w:t>
-            </w:r>
-            <w:proofErr w:type="spellEnd"/>
-            <w:r>
-              <w:rPr>
-                <w:rFonts w:ascii="Arial" w:eastAsia="Times New Roman" w:hAnsi="Arial" w:cs="Arial"/>
-                <w:bCs/>
-                <w:color w:val="000000"/>
-                <w:szCs w:val="20"/>
-                <w:lang w:val="en-US" w:eastAsia="pt-BR"/>
-              </w:rPr>
-              <w:t xml:space="preserve"> / </w:t>
+              <w:t xml:space="preserve">Gtalk / </w:t>
             </w:r>
             <w:r>
               <w:rPr>
@@ -8290,20 +8315,8 @@
                 <w:szCs w:val="20"/>
                 <w:lang w:eastAsia="pt-BR"/>
               </w:rPr>
-              <w:t xml:space="preserve">Google </w:t>
-            </w:r>
-            <w:proofErr w:type="spellStart"/>
-            <w:r>
-              <w:rPr>
-                <w:rFonts w:ascii="Arial" w:eastAsia="Times New Roman" w:hAnsi="Arial" w:cs="Arial"/>
-                <w:b w:val="0"/>
-                <w:color w:val="000000"/>
-                <w:szCs w:val="20"/>
-                <w:lang w:eastAsia="pt-BR"/>
-              </w:rPr>
-              <w:t>Docs</w:t>
-            </w:r>
-            <w:proofErr w:type="spellEnd"/>
+              <w:t>Google Docs</w:t>
+            </w:r>
           </w:p>
         </w:tc>
         <w:tc>
@@ -8333,27 +8346,7 @@
                 <w:szCs w:val="20"/>
                 <w:lang w:eastAsia="pt-BR"/>
               </w:rPr>
-              <w:t xml:space="preserve">Utilizado para colaborar com o processo de atribuição e </w:t>
-            </w:r>
-            <w:r>
-              <w:rPr>
-                <w:rFonts w:ascii="Arial" w:eastAsia="Times New Roman" w:hAnsi="Arial" w:cs="Arial"/>
-                <w:bCs/>
-                <w:color w:val="000000"/>
-                <w:szCs w:val="20"/>
-                <w:lang w:eastAsia="pt-BR"/>
-              </w:rPr>
-              <w:t xml:space="preserve">gerenciamento </w:t>
-            </w:r>
-            <w:r>
-              <w:rPr>
-                <w:rFonts w:ascii="Arial" w:eastAsia="Times New Roman" w:hAnsi="Arial" w:cs="Arial"/>
-                <w:bCs/>
-                <w:color w:val="000000"/>
-                <w:szCs w:val="20"/>
-                <w:lang w:eastAsia="pt-BR"/>
-              </w:rPr>
-              <w:t>de atividades.</w:t>
+              <w:t>Utilizado para colaborar com o processo de atribuição e gerenciamento de atividades.</w:t>
             </w:r>
           </w:p>
         </w:tc>
@@ -8806,7 +8799,18 @@
                 <w:szCs w:val="20"/>
                 <w:lang w:eastAsia="pt-BR"/>
               </w:rPr>
-              <w:t>É o ambiente onde serão realizados testes em cima de: Funcionalidades, correções e evoluções do sistema.</w:t>
+              <w:t xml:space="preserve">É o ambiente onde serão realizados testes em cima de: Funcionalidades, </w:t>
+            </w:r>
+            <w:r>
+              <w:rPr>
+                <w:rFonts w:ascii="Arial" w:eastAsia="Times New Roman" w:hAnsi="Arial" w:cs="Arial"/>
+                <w:bCs/>
+                <w:color w:val="000000"/>
+                <w:szCs w:val="20"/>
+                <w:lang w:eastAsia="pt-BR"/>
+              </w:rPr>
+              <w:lastRenderedPageBreak/>
+              <w:t>correções e evoluções do sistema.</w:t>
             </w:r>
           </w:p>
         </w:tc>
@@ -8837,6 +8841,7 @@
                 <w:szCs w:val="20"/>
                 <w:lang w:eastAsia="pt-BR"/>
               </w:rPr>
+              <w:lastRenderedPageBreak/>
               <w:t>Ambiente onde serão realizados os testes.</w:t>
             </w:r>
           </w:p>
@@ -8874,6 +8879,7 @@
           <w:b/>
           <w:bCs/>
           <w:color w:val="000000"/>
+          <w:sz w:val="24"/>
           <w:szCs w:val="20"/>
           <w:lang w:eastAsia="pt-BR"/>
         </w:rPr>
@@ -8885,10 +8891,10 @@
           <w:b/>
           <w:bCs/>
           <w:color w:val="000000"/>
-          <w:szCs w:val="20"/>
-          <w:lang w:eastAsia="pt-BR"/>
-        </w:rPr>
-        <w:lastRenderedPageBreak/>
+          <w:sz w:val="24"/>
+          <w:szCs w:val="20"/>
+          <w:lang w:eastAsia="pt-BR"/>
+        </w:rPr>
         <w:t>Principais Expressões de Gerência de Configuração</w:t>
       </w:r>
       <w:bookmarkEnd w:id="16"/>
@@ -8945,84 +8951,38 @@
           <w:szCs w:val="20"/>
           <w:lang w:eastAsia="pt-BR"/>
         </w:rPr>
+        <w:t xml:space="preserve"> Trunk </w:t>
+      </w:r>
+      <w:r>
+        <w:rPr>
+          <w:rFonts w:ascii="Arial" w:eastAsia="Times New Roman" w:hAnsi="Arial" w:cs="Arial"/>
+          <w:bCs/>
+          <w:color w:val="000000"/>
+          <w:szCs w:val="20"/>
+          <w:lang w:eastAsia="pt-BR"/>
+        </w:rPr>
+        <w:t>–</w:t>
+      </w:r>
+      <w:r>
+        <w:rPr>
+          <w:rFonts w:ascii="Arial" w:eastAsia="Times New Roman" w:hAnsi="Arial" w:cs="Arial"/>
+          <w:b/>
+          <w:bCs/>
+          <w:color w:val="000000"/>
+          <w:szCs w:val="20"/>
+          <w:lang w:eastAsia="pt-BR"/>
+        </w:rPr>
         <w:t xml:space="preserve"> </w:t>
       </w:r>
-      <w:proofErr w:type="spellStart"/>
-      <w:r>
-        <w:rPr>
-          <w:rFonts w:ascii="Arial" w:eastAsia="Times New Roman" w:hAnsi="Arial" w:cs="Arial"/>
-          <w:b/>
-          <w:bCs/>
-          <w:color w:val="000000"/>
-          <w:szCs w:val="20"/>
-          <w:lang w:eastAsia="pt-BR"/>
-        </w:rPr>
-        <w:t>Trunk</w:t>
-      </w:r>
-      <w:proofErr w:type="spellEnd"/>
-      <w:r>
-        <w:rPr>
-          <w:rFonts w:ascii="Arial" w:eastAsia="Times New Roman" w:hAnsi="Arial" w:cs="Arial"/>
-          <w:b/>
-          <w:bCs/>
-          <w:color w:val="000000"/>
-          <w:szCs w:val="20"/>
-          <w:lang w:eastAsia="pt-BR"/>
-        </w:rPr>
-        <w:t xml:space="preserve"> </w:t>
-      </w:r>
-      <w:r>
-        <w:rPr>
-          <w:rFonts w:ascii="Arial" w:eastAsia="Times New Roman" w:hAnsi="Arial" w:cs="Arial"/>
-          <w:bCs/>
-          <w:color w:val="000000"/>
-          <w:szCs w:val="20"/>
-          <w:lang w:eastAsia="pt-BR"/>
-        </w:rPr>
-        <w:t>–</w:t>
-      </w:r>
-      <w:r>
-        <w:rPr>
-          <w:rFonts w:ascii="Arial" w:eastAsia="Times New Roman" w:hAnsi="Arial" w:cs="Arial"/>
-          <w:b/>
-          <w:bCs/>
-          <w:color w:val="000000"/>
-          <w:szCs w:val="20"/>
-          <w:lang w:eastAsia="pt-BR"/>
-        </w:rPr>
-        <w:t xml:space="preserve"> </w:t>
-      </w:r>
-      <w:r>
-        <w:rPr>
-          <w:rFonts w:ascii="Arial" w:eastAsia="Times New Roman" w:hAnsi="Arial" w:cs="Arial"/>
-          <w:bCs/>
-          <w:color w:val="000000"/>
-          <w:szCs w:val="20"/>
-          <w:lang w:eastAsia="pt-BR"/>
-        </w:rPr>
-        <w:t xml:space="preserve">Linha principal do projeto. Nela estão presentes </w:t>
-      </w:r>
-      <w:proofErr w:type="gramStart"/>
-      <w:r>
-        <w:rPr>
-          <w:rFonts w:ascii="Arial" w:eastAsia="Times New Roman" w:hAnsi="Arial" w:cs="Arial"/>
-          <w:bCs/>
-          <w:color w:val="000000"/>
-          <w:szCs w:val="20"/>
-          <w:lang w:eastAsia="pt-BR"/>
-        </w:rPr>
-        <w:t>os fontes</w:t>
-      </w:r>
-      <w:proofErr w:type="gramEnd"/>
-      <w:r>
-        <w:rPr>
-          <w:rFonts w:ascii="Arial" w:eastAsia="Times New Roman" w:hAnsi="Arial" w:cs="Arial"/>
-          <w:bCs/>
-          <w:color w:val="000000"/>
-          <w:szCs w:val="20"/>
-          <w:lang w:eastAsia="pt-BR"/>
-        </w:rPr>
-        <w:t xml:space="preserve"> mais estáveis do projeto.</w:t>
+      <w:r>
+        <w:rPr>
+          <w:rFonts w:ascii="Arial" w:eastAsia="Times New Roman" w:hAnsi="Arial" w:cs="Arial"/>
+          <w:bCs/>
+          <w:color w:val="000000"/>
+          <w:szCs w:val="20"/>
+          <w:lang w:eastAsia="pt-BR"/>
+        </w:rPr>
+        <w:t>Linha principal do projeto. Nela estão presentes os fontes mais estáveis do projeto.</w:t>
       </w:r>
     </w:p>
     <w:p>
@@ -9055,31 +9015,7 @@
           <w:szCs w:val="20"/>
           <w:lang w:eastAsia="pt-BR"/>
         </w:rPr>
-        <w:t xml:space="preserve"> </w:t>
-      </w:r>
-      <w:proofErr w:type="spellStart"/>
-      <w:r>
-        <w:rPr>
-          <w:rFonts w:ascii="Arial" w:eastAsia="Times New Roman" w:hAnsi="Arial" w:cs="Arial"/>
-          <w:b/>
-          <w:bCs/>
-          <w:color w:val="000000"/>
-          <w:szCs w:val="20"/>
-          <w:lang w:eastAsia="pt-BR"/>
-        </w:rPr>
-        <w:t>Branch</w:t>
-      </w:r>
-      <w:proofErr w:type="spellEnd"/>
-      <w:r>
-        <w:rPr>
-          <w:rFonts w:ascii="Arial" w:eastAsia="Times New Roman" w:hAnsi="Arial" w:cs="Arial"/>
-          <w:b/>
-          <w:bCs/>
-          <w:color w:val="000000"/>
-          <w:szCs w:val="20"/>
-          <w:lang w:eastAsia="pt-BR"/>
-        </w:rPr>
-        <w:t xml:space="preserve"> </w:t>
+        <w:t xml:space="preserve"> Branch </w:t>
       </w:r>
       <w:r>
         <w:rPr>
@@ -9129,29 +9065,7 @@
           <w:szCs w:val="20"/>
           <w:lang w:eastAsia="pt-BR"/>
         </w:rPr>
-        <w:t xml:space="preserve"> efetuadas alterações impactantes, um novo </w:t>
-      </w:r>
-      <w:proofErr w:type="spellStart"/>
-      <w:r>
-        <w:rPr>
-          <w:rFonts w:ascii="Arial" w:eastAsia="Times New Roman" w:hAnsi="Arial" w:cs="Arial"/>
-          <w:bCs/>
-          <w:color w:val="000000"/>
-          <w:szCs w:val="20"/>
-          <w:lang w:eastAsia="pt-BR"/>
-        </w:rPr>
-        <w:t>branch</w:t>
-      </w:r>
-      <w:proofErr w:type="spellEnd"/>
-      <w:r>
-        <w:rPr>
-          <w:rFonts w:ascii="Arial" w:eastAsia="Times New Roman" w:hAnsi="Arial" w:cs="Arial"/>
-          <w:bCs/>
-          <w:color w:val="000000"/>
-          <w:szCs w:val="20"/>
-          <w:lang w:eastAsia="pt-BR"/>
-        </w:rPr>
-        <w:t xml:space="preserve"> é gerado, permitindo o desenvolvimento paralelo do sistema, evitando, com isso, conflito entre </w:t>
+        <w:t xml:space="preserve"> efetuadas alterações impactantes, um novo branch é gerado, permitindo o desenvolvimento paralelo do sistema, evitando, com isso, conflito entre </w:t>
       </w:r>
       <w:r>
         <w:rPr>
@@ -9196,7 +9110,6 @@
         </w:rPr>
         <w:t xml:space="preserve">- </w:t>
       </w:r>
-      <w:proofErr w:type="spellStart"/>
       <w:r>
         <w:rPr>
           <w:rFonts w:ascii="Arial" w:eastAsia="Times New Roman" w:hAnsi="Arial" w:cs="Arial"/>
@@ -9206,19 +9119,7 @@
           <w:szCs w:val="20"/>
           <w:lang w:eastAsia="pt-BR"/>
         </w:rPr>
-        <w:t>Tag</w:t>
-      </w:r>
-      <w:proofErr w:type="spellEnd"/>
-      <w:r>
-        <w:rPr>
-          <w:rFonts w:ascii="Arial" w:eastAsia="Times New Roman" w:hAnsi="Arial" w:cs="Arial"/>
-          <w:b/>
-          <w:bCs/>
-          <w:color w:val="000000"/>
-          <w:szCs w:val="20"/>
-          <w:lang w:eastAsia="pt-BR"/>
-        </w:rPr>
-        <w:t xml:space="preserve"> </w:t>
+        <w:t xml:space="preserve">Tag </w:t>
       </w:r>
       <w:r>
         <w:rPr>
@@ -9378,53 +9279,7 @@
           <w:szCs w:val="20"/>
           <w:lang w:eastAsia="pt-BR"/>
         </w:rPr>
-        <w:t>Além dos termos supracitados, há também aqueles utilizados na ferramenta de controle de versão (</w:t>
-      </w:r>
-      <w:proofErr w:type="spellStart"/>
-      <w:r>
-        <w:rPr>
-          <w:rFonts w:ascii="Arial" w:eastAsia="Times New Roman" w:hAnsi="Arial" w:cs="Arial"/>
-          <w:bCs/>
-          <w:color w:val="000000"/>
-          <w:szCs w:val="20"/>
-          <w:lang w:eastAsia="pt-BR"/>
-        </w:rPr>
-        <w:t>Tortoise</w:t>
-      </w:r>
-      <w:proofErr w:type="spellEnd"/>
-      <w:r>
-        <w:rPr>
-          <w:rFonts w:ascii="Arial" w:eastAsia="Times New Roman" w:hAnsi="Arial" w:cs="Arial"/>
-          <w:bCs/>
-          <w:color w:val="000000"/>
-          <w:szCs w:val="20"/>
-          <w:lang w:eastAsia="pt-BR"/>
-        </w:rPr>
-        <w:t xml:space="preserve"> ou </w:t>
-      </w:r>
-      <w:proofErr w:type="spellStart"/>
-      <w:proofErr w:type="gramStart"/>
-      <w:r>
-        <w:rPr>
-          <w:rFonts w:ascii="Arial" w:eastAsia="Times New Roman" w:hAnsi="Arial" w:cs="Arial"/>
-          <w:bCs/>
-          <w:color w:val="000000"/>
-          <w:szCs w:val="20"/>
-          <w:lang w:eastAsia="pt-BR"/>
-        </w:rPr>
-        <w:t>RapidSVN</w:t>
-      </w:r>
-      <w:proofErr w:type="spellEnd"/>
-      <w:proofErr w:type="gramEnd"/>
-      <w:r>
-        <w:rPr>
-          <w:rFonts w:ascii="Arial" w:eastAsia="Times New Roman" w:hAnsi="Arial" w:cs="Arial"/>
-          <w:bCs/>
-          <w:color w:val="000000"/>
-          <w:szCs w:val="20"/>
-          <w:lang w:eastAsia="pt-BR"/>
-        </w:rPr>
-        <w:t>). São eles:</w:t>
+        <w:t>Além dos termos supracitados, há também aqueles utilizados na ferramenta de controle de versão (Tortoise ou RapidSVN). São eles:</w:t>
       </w:r>
     </w:p>
     <w:p>
@@ -9512,31 +9367,7 @@
           <w:szCs w:val="20"/>
           <w:lang w:eastAsia="pt-BR"/>
         </w:rPr>
-        <w:t xml:space="preserve"> </w:t>
-      </w:r>
-      <w:proofErr w:type="spellStart"/>
-      <w:r>
-        <w:rPr>
-          <w:rFonts w:ascii="Arial" w:eastAsia="Times New Roman" w:hAnsi="Arial" w:cs="Arial"/>
-          <w:b/>
-          <w:bCs/>
-          <w:color w:val="000000"/>
-          <w:szCs w:val="20"/>
-          <w:lang w:eastAsia="pt-BR"/>
-        </w:rPr>
-        <w:t>Commit</w:t>
-      </w:r>
-      <w:proofErr w:type="spellEnd"/>
-      <w:r>
-        <w:rPr>
-          <w:rFonts w:ascii="Arial" w:eastAsia="Times New Roman" w:hAnsi="Arial" w:cs="Arial"/>
-          <w:b/>
-          <w:bCs/>
-          <w:color w:val="000000"/>
-          <w:szCs w:val="20"/>
-          <w:lang w:eastAsia="pt-BR"/>
-        </w:rPr>
-        <w:t xml:space="preserve"> </w:t>
+        <w:t xml:space="preserve"> Commit </w:t>
       </w:r>
       <w:r>
         <w:rPr>
@@ -9680,29 +9511,7 @@
           <w:szCs w:val="20"/>
           <w:lang w:eastAsia="pt-BR"/>
         </w:rPr>
-        <w:t xml:space="preserve">efetuado o </w:t>
-      </w:r>
-      <w:proofErr w:type="spellStart"/>
-      <w:r>
-        <w:rPr>
-          <w:rFonts w:ascii="Arial" w:eastAsia="Times New Roman" w:hAnsi="Arial" w:cs="Arial"/>
-          <w:bCs/>
-          <w:color w:val="000000"/>
-          <w:szCs w:val="20"/>
-          <w:lang w:eastAsia="pt-BR"/>
-        </w:rPr>
-        <w:t>update</w:t>
-      </w:r>
-      <w:proofErr w:type="spellEnd"/>
-      <w:r>
-        <w:rPr>
-          <w:rFonts w:ascii="Arial" w:eastAsia="Times New Roman" w:hAnsi="Arial" w:cs="Arial"/>
-          <w:bCs/>
-          <w:color w:val="000000"/>
-          <w:szCs w:val="20"/>
-          <w:lang w:eastAsia="pt-BR"/>
-        </w:rPr>
-        <w:t xml:space="preserve"> em um arquivo modificado localmente; ou manualmente, caso seja</w:t>
+        <w:t>efetuado o update em um arquivo modificado localmente; ou manualmente, caso seja</w:t>
       </w:r>
       <w:r>
         <w:rPr>
@@ -9722,29 +9531,7 @@
           <w:szCs w:val="20"/>
           <w:lang w:eastAsia="pt-BR"/>
         </w:rPr>
-        <w:t xml:space="preserve">necessária </w:t>
-      </w:r>
-      <w:proofErr w:type="gramStart"/>
-      <w:r>
-        <w:rPr>
-          <w:rFonts w:ascii="Arial" w:eastAsia="Times New Roman" w:hAnsi="Arial" w:cs="Arial"/>
-          <w:bCs/>
-          <w:color w:val="000000"/>
-          <w:szCs w:val="20"/>
-          <w:lang w:eastAsia="pt-BR"/>
-        </w:rPr>
-        <w:t>a</w:t>
-      </w:r>
-      <w:proofErr w:type="gramEnd"/>
-      <w:r>
-        <w:rPr>
-          <w:rFonts w:ascii="Arial" w:eastAsia="Times New Roman" w:hAnsi="Arial" w:cs="Arial"/>
-          <w:bCs/>
-          <w:color w:val="000000"/>
-          <w:szCs w:val="20"/>
-          <w:lang w:eastAsia="pt-BR"/>
-        </w:rPr>
-        <w:t xml:space="preserve"> fusão de repositórios diferentes.</w:t>
+        <w:t>necessária a fusão de repositórios diferentes.</w:t>
       </w:r>
     </w:p>
     <w:p>
@@ -9767,6 +9554,7 @@
           <w:szCs w:val="20"/>
           <w:lang w:eastAsia="pt-BR"/>
         </w:rPr>
+        <w:lastRenderedPageBreak/>
         <w:t>-</w:t>
       </w:r>
       <w:r>
@@ -9778,31 +9566,7 @@
           <w:szCs w:val="20"/>
           <w:lang w:eastAsia="pt-BR"/>
         </w:rPr>
-        <w:t xml:space="preserve"> </w:t>
-      </w:r>
-      <w:proofErr w:type="spellStart"/>
-      <w:r>
-        <w:rPr>
-          <w:rFonts w:ascii="Arial" w:eastAsia="Times New Roman" w:hAnsi="Arial" w:cs="Arial"/>
-          <w:b/>
-          <w:bCs/>
-          <w:color w:val="000000"/>
-          <w:szCs w:val="20"/>
-          <w:lang w:eastAsia="pt-BR"/>
-        </w:rPr>
-        <w:t>Add</w:t>
-      </w:r>
-      <w:proofErr w:type="spellEnd"/>
-      <w:r>
-        <w:rPr>
-          <w:rFonts w:ascii="Arial" w:eastAsia="Times New Roman" w:hAnsi="Arial" w:cs="Arial"/>
-          <w:b/>
-          <w:bCs/>
-          <w:color w:val="000000"/>
-          <w:szCs w:val="20"/>
-          <w:lang w:eastAsia="pt-BR"/>
-        </w:rPr>
-        <w:t xml:space="preserve"> </w:t>
+        <w:t xml:space="preserve"> Add </w:t>
       </w:r>
       <w:r>
         <w:rPr>
@@ -9822,29 +9586,7 @@
           <w:szCs w:val="20"/>
           <w:lang w:eastAsia="pt-BR"/>
         </w:rPr>
-        <w:t>Usado para agregar um artefato não-</w:t>
-      </w:r>
-      <w:proofErr w:type="spellStart"/>
-      <w:r>
-        <w:rPr>
-          <w:rFonts w:ascii="Arial" w:eastAsia="Times New Roman" w:hAnsi="Arial" w:cs="Arial"/>
-          <w:bCs/>
-          <w:color w:val="000000"/>
-          <w:szCs w:val="20"/>
-          <w:lang w:eastAsia="pt-BR"/>
-        </w:rPr>
-        <w:t>versionado</w:t>
-      </w:r>
-      <w:proofErr w:type="spellEnd"/>
-      <w:r>
-        <w:rPr>
-          <w:rFonts w:ascii="Arial" w:eastAsia="Times New Roman" w:hAnsi="Arial" w:cs="Arial"/>
-          <w:bCs/>
-          <w:color w:val="000000"/>
-          <w:szCs w:val="20"/>
-          <w:lang w:eastAsia="pt-BR"/>
-        </w:rPr>
-        <w:t xml:space="preserve"> à cópia de Trabalho local.</w:t>
+        <w:t>Usado para agregar um artefato não-versionado à cópia de Trabalho local.</w:t>
       </w:r>
     </w:p>
     <w:p>
@@ -9866,7 +9608,6 @@
           <w:szCs w:val="20"/>
           <w:lang w:eastAsia="pt-BR"/>
         </w:rPr>
-        <w:lastRenderedPageBreak/>
         <w:t>-</w:t>
       </w:r>
       <w:r>
@@ -10033,6 +9774,7 @@
           <w:b/>
           <w:bCs/>
           <w:color w:val="000000"/>
+          <w:sz w:val="24"/>
           <w:szCs w:val="20"/>
           <w:lang w:eastAsia="pt-BR"/>
         </w:rPr>
@@ -10044,6 +9786,7 @@
           <w:b/>
           <w:bCs/>
           <w:color w:val="000000"/>
+          <w:sz w:val="24"/>
           <w:szCs w:val="20"/>
           <w:lang w:eastAsia="pt-BR"/>
         </w:rPr>
@@ -10307,21 +10050,7 @@
         <w:rPr>
           <w:rFonts w:ascii="Arial" w:hAnsi="Arial" w:cs="Arial"/>
         </w:rPr>
-        <w:t xml:space="preserve">rtefatos produzidos, sejam eles documentos, imagens ou arquivos de desenvolvimento (classes em Java, relatórios compiláveis, </w:t>
-      </w:r>
-      <w:proofErr w:type="spellStart"/>
-      <w:r>
-        <w:rPr>
-          <w:rFonts w:ascii="Arial" w:hAnsi="Arial" w:cs="Arial"/>
-        </w:rPr>
-        <w:t>etc</w:t>
-      </w:r>
-      <w:proofErr w:type="spellEnd"/>
-      <w:r>
-        <w:rPr>
-          <w:rFonts w:ascii="Arial" w:hAnsi="Arial" w:cs="Arial"/>
-        </w:rPr>
-        <w:t>). Através do processo de versionamento, um determinado arquivo – alocado no repositório – pode ser manipulado por diferentes usuários, sendo cada conjunto de alterações salva como uma nova revisão.</w:t>
+        <w:t>rtefatos produzidos, sejam eles documentos, imagens ou arquivos de desenvolvimento (classes em Java, relatórios compiláveis, etc). Através do processo de versionamento, um determinado arquivo – alocado no repositório – pode ser manipulado por diferentes usuários, sendo cada conjunto de alterações salva como uma nova revisão.</w:t>
       </w:r>
     </w:p>
     <w:p>
@@ -10475,7 +10204,7 @@
     </w:p>
     <w:p>
       <w:pPr>
-        <w:spacing w:line="360" w:lineRule="auto"/>
+        <w:spacing w:after="0" w:line="360" w:lineRule="auto"/>
         <w:jc w:val="both"/>
         <w:rPr>
           <w:rFonts w:ascii="Arial" w:hAnsi="Arial" w:cs="Arial"/>
@@ -10497,50 +10226,23 @@
         <w:rPr>
           <w:rFonts w:ascii="Arial" w:hAnsi="Arial" w:cs="Arial"/>
         </w:rPr>
-        <w:t xml:space="preserve">A linha de desenvolvimento principal – de onde as versões serão geradas – será o </w:t>
-      </w:r>
-      <w:proofErr w:type="spellStart"/>
+        <w:t>A linha de desenvolvimento principal – de onde as versões serão geradas – será o Trunk. Neste diretório também estarão presentes toda a documentação do projeto. Na pasta Branches haverá todas as linhas de desenvolvimento para construção de Solicitações de Mudança impactantes. A pasta Tags cont</w:t>
+      </w:r>
       <w:r>
         <w:rPr>
           <w:rFonts w:ascii="Arial" w:hAnsi="Arial" w:cs="Arial"/>
         </w:rPr>
-        <w:t>Trunk</w:t>
-      </w:r>
-      <w:proofErr w:type="spellEnd"/>
-      <w:r>
+        <w:t>erá todas as versões publicadas.</w:t>
+      </w:r>
+    </w:p>
+    <w:p>
+      <w:pPr>
+        <w:spacing w:after="0" w:line="360" w:lineRule="auto"/>
+        <w:jc w:val="both"/>
         <w:rPr>
           <w:rFonts w:ascii="Arial" w:hAnsi="Arial" w:cs="Arial"/>
         </w:rPr>
-        <w:t xml:space="preserve">. Neste diretório também estarão presentes toda a documentação do projeto. Na pasta </w:t>
-      </w:r>
-      <w:proofErr w:type="spellStart"/>
-      <w:r>
-        <w:rPr>
-          <w:rFonts w:ascii="Arial" w:hAnsi="Arial" w:cs="Arial"/>
-        </w:rPr>
-        <w:t>Branches</w:t>
-      </w:r>
-      <w:proofErr w:type="spellEnd"/>
-      <w:r>
-        <w:rPr>
-          <w:rFonts w:ascii="Arial" w:hAnsi="Arial" w:cs="Arial"/>
-        </w:rPr>
-        <w:t xml:space="preserve"> haverá todas as linhas de desenvolvimento para construção de Solicitações de Mudança impactantes. A pasta </w:t>
-      </w:r>
-      <w:proofErr w:type="spellStart"/>
-      <w:r>
-        <w:rPr>
-          <w:rFonts w:ascii="Arial" w:hAnsi="Arial" w:cs="Arial"/>
-        </w:rPr>
-        <w:t>Tags</w:t>
-      </w:r>
-      <w:proofErr w:type="spellEnd"/>
-      <w:r>
-        <w:rPr>
-          <w:rFonts w:ascii="Arial" w:hAnsi="Arial" w:cs="Arial"/>
-        </w:rPr>
-        <w:t xml:space="preserve"> conterá todas as versões publicadas.</w:t>
-      </w:r>
+      </w:pPr>
     </w:p>
     <w:p>
       <w:pPr>
@@ -10556,18 +10258,152 @@
         </w:tabs>
         <w:spacing w:before="120" w:after="60" w:line="360" w:lineRule="auto"/>
         <w:ind w:left="567"/>
+        <w:outlineLvl w:val="2"/>
+        <w:rPr>
+          <w:rFonts w:ascii="Arial" w:eastAsia="Times New Roman" w:hAnsi="Arial" w:cs="Arial"/>
+          <w:b/>
+          <w:bCs/>
+          <w:color w:val="000000"/>
+          <w:szCs w:val="20"/>
+          <w:lang w:eastAsia="pt-BR"/>
+        </w:rPr>
+      </w:pPr>
+      <w:r>
+        <w:rPr>
+          <w:rFonts w:ascii="Arial" w:eastAsia="Times New Roman" w:hAnsi="Arial" w:cs="Arial"/>
+          <w:b/>
+          <w:bCs/>
+          <w:color w:val="000000"/>
+          <w:szCs w:val="20"/>
+          <w:lang w:eastAsia="pt-BR"/>
+        </w:rPr>
+        <w:t>Identificação dos Artefatos do Repositório</w:t>
+      </w:r>
+    </w:p>
+    <w:p>
+      <w:pPr>
+        <w:tabs>
+          <w:tab w:val="left" w:pos="284"/>
+          <w:tab w:val="left" w:pos="426"/>
+          <w:tab w:val="left" w:pos="993"/>
+        </w:tabs>
+        <w:spacing w:before="120" w:after="60" w:line="360" w:lineRule="auto"/>
+        <w:ind w:left="63"/>
         <w:outlineLvl w:val="1"/>
         <w:rPr>
           <w:rFonts w:ascii="Arial" w:eastAsia="Times New Roman" w:hAnsi="Arial" w:cs="Arial"/>
+          <w:bCs/>
+          <w:color w:val="000000"/>
+          <w:szCs w:val="20"/>
+          <w:lang w:eastAsia="pt-BR"/>
+        </w:rPr>
+      </w:pPr>
+      <w:r>
+        <w:rPr>
+          <w:rFonts w:ascii="Arial" w:eastAsia="Times New Roman" w:hAnsi="Arial" w:cs="Arial"/>
+          <w:bCs/>
+          <w:color w:val="000000"/>
+          <w:szCs w:val="20"/>
+          <w:lang w:eastAsia="pt-BR"/>
+        </w:rPr>
+        <w:t>A fim de padronizar os artefatos criados no repositório, devem-se usar os seguintes modelos:</w:t>
+      </w:r>
+    </w:p>
+    <w:p>
+      <w:pPr>
+        <w:tabs>
+          <w:tab w:val="left" w:pos="284"/>
+          <w:tab w:val="left" w:pos="426"/>
+          <w:tab w:val="left" w:pos="993"/>
+        </w:tabs>
+        <w:spacing w:before="120" w:after="60" w:line="360" w:lineRule="auto"/>
+        <w:ind w:left="63"/>
+        <w:outlineLvl w:val="1"/>
+        <w:rPr>
+          <w:rFonts w:ascii="Arial" w:eastAsia="Times New Roman" w:hAnsi="Arial" w:cs="Arial"/>
+          <w:bCs/>
+          <w:color w:val="000000"/>
+          <w:szCs w:val="20"/>
+          <w:lang w:eastAsia="pt-BR"/>
+        </w:rPr>
+      </w:pPr>
+      <w:r>
+        <w:rPr>
+          <w:rFonts w:ascii="Arial" w:eastAsia="Times New Roman" w:hAnsi="Arial" w:cs="Arial"/>
           <w:b/>
           <w:bCs/>
           <w:color w:val="000000"/>
           <w:szCs w:val="20"/>
           <w:lang w:eastAsia="pt-BR"/>
         </w:rPr>
-      </w:pPr>
-      <w:bookmarkStart w:id="19" w:name="_Toc353870388"/>
-      <w:r>
+        <w:t>- Branch</w:t>
+      </w:r>
+      <w:r>
+        <w:rPr>
+          <w:rFonts w:ascii="Arial" w:eastAsia="Times New Roman" w:hAnsi="Arial" w:cs="Arial"/>
+          <w:bCs/>
+          <w:color w:val="000000"/>
+          <w:szCs w:val="20"/>
+          <w:lang w:eastAsia="pt-BR"/>
+        </w:rPr>
+        <w:t xml:space="preserve"> – Todos os branches – criados sempre que houver uma Solicitação de Mudança impactante, conforme supracitado – devem usar o seguinte padrão:</w:t>
+      </w:r>
+    </w:p>
+    <w:p>
+      <w:pPr>
+        <w:pBdr>
+          <w:top w:val="single" w:sz="4" w:space="1" w:color="auto"/>
+          <w:left w:val="single" w:sz="4" w:space="4" w:color="auto"/>
+          <w:bottom w:val="single" w:sz="4" w:space="1" w:color="auto"/>
+          <w:right w:val="single" w:sz="4" w:space="4" w:color="auto"/>
+        </w:pBdr>
+        <w:tabs>
+          <w:tab w:val="left" w:pos="284"/>
+          <w:tab w:val="left" w:pos="426"/>
+          <w:tab w:val="left" w:pos="993"/>
+        </w:tabs>
+        <w:spacing w:before="120" w:after="60" w:line="360" w:lineRule="auto"/>
+        <w:ind w:left="63"/>
+        <w:jc w:val="center"/>
+        <w:outlineLvl w:val="1"/>
+        <w:rPr>
+          <w:rFonts w:ascii="Arial" w:eastAsia="Times New Roman" w:hAnsi="Arial" w:cs="Arial"/>
+          <w:bCs/>
+          <w:color w:val="000000"/>
+          <w:szCs w:val="20"/>
+          <w:lang w:eastAsia="pt-BR"/>
+        </w:rPr>
+      </w:pPr>
+      <w:r>
+        <w:rPr>
+          <w:rFonts w:ascii="Arial" w:eastAsia="Times New Roman" w:hAnsi="Arial" w:cs="Arial"/>
+          <w:bCs/>
+          <w:color w:val="000000"/>
+          <w:szCs w:val="20"/>
+          <w:lang w:eastAsia="pt-BR"/>
+        </w:rPr>
+        <w:t>&lt;NÚMERO_DA_SM&gt;</w:t>
+      </w:r>
+      <w:r>
+        <w:rPr>
+          <w:rFonts w:ascii="Arial" w:eastAsia="Times New Roman" w:hAnsi="Arial" w:cs="Arial"/>
+          <w:bCs/>
+          <w:color w:val="000000"/>
+          <w:szCs w:val="20"/>
+          <w:lang w:eastAsia="pt-BR"/>
+        </w:rPr>
+        <w:t>-&lt;NOME_FUNCIONALIDADE&gt;-&lt;DATA(AAAAMMDD)&gt;</w:t>
+      </w:r>
+    </w:p>
+    <w:p>
+      <w:pPr>
+        <w:tabs>
+          <w:tab w:val="left" w:pos="284"/>
+          <w:tab w:val="left" w:pos="426"/>
+          <w:tab w:val="left" w:pos="993"/>
+        </w:tabs>
+        <w:spacing w:before="120" w:after="60" w:line="360" w:lineRule="auto"/>
+        <w:outlineLvl w:val="1"/>
         <w:rPr>
           <w:rFonts w:ascii="Arial" w:eastAsia="Times New Roman" w:hAnsi="Arial" w:cs="Arial"/>
           <w:b/>
@@ -10576,9 +10412,82 @@
           <w:szCs w:val="20"/>
           <w:lang w:eastAsia="pt-BR"/>
         </w:rPr>
+      </w:pPr>
+    </w:p>
+    <w:p>
+      <w:pPr>
+        <w:tabs>
+          <w:tab w:val="left" w:pos="284"/>
+          <w:tab w:val="left" w:pos="426"/>
+          <w:tab w:val="left" w:pos="993"/>
+        </w:tabs>
+        <w:spacing w:before="120" w:after="60" w:line="360" w:lineRule="auto"/>
+        <w:outlineLvl w:val="1"/>
+        <w:rPr>
+          <w:rFonts w:ascii="Arial" w:eastAsia="Times New Roman" w:hAnsi="Arial" w:cs="Arial"/>
+          <w:bCs/>
+          <w:color w:val="000000"/>
+          <w:szCs w:val="20"/>
+          <w:lang w:eastAsia="pt-BR"/>
+        </w:rPr>
+      </w:pPr>
+      <w:r>
+        <w:rPr>
+          <w:rFonts w:ascii="Arial" w:eastAsia="Times New Roman" w:hAnsi="Arial" w:cs="Arial"/>
+          <w:b/>
+          <w:bCs/>
+          <w:color w:val="000000"/>
+          <w:szCs w:val="20"/>
+          <w:lang w:eastAsia="pt-BR"/>
+        </w:rPr>
+        <w:t>- Tag –</w:t>
+      </w:r>
+      <w:r>
+        <w:rPr>
+          <w:rFonts w:ascii="Arial" w:eastAsia="Times New Roman" w:hAnsi="Arial" w:cs="Arial"/>
+          <w:bCs/>
+          <w:color w:val="000000"/>
+          <w:szCs w:val="20"/>
+          <w:lang w:eastAsia="pt-BR"/>
+        </w:rPr>
+        <w:t xml:space="preserve"> Possuirão a sua nomenclatura orientada pela</w:t>
+      </w:r>
+    </w:p>
+    <w:p>
+      <w:pPr>
+        <w:pStyle w:val="PargrafodaLista"/>
+        <w:numPr>
+          <w:ilvl w:val="2"/>
+          <w:numId w:val="1"/>
+        </w:numPr>
+        <w:tabs>
+          <w:tab w:val="left" w:pos="284"/>
+          <w:tab w:val="left" w:pos="426"/>
+          <w:tab w:val="left" w:pos="993"/>
+        </w:tabs>
+        <w:spacing w:before="120" w:after="60" w:line="360" w:lineRule="auto"/>
+        <w:ind w:left="567"/>
+        <w:outlineLvl w:val="2"/>
+        <w:rPr>
+          <w:rFonts w:ascii="Arial" w:eastAsia="Times New Roman" w:hAnsi="Arial" w:cs="Arial"/>
+          <w:b/>
+          <w:bCs/>
+          <w:color w:val="000000"/>
+          <w:szCs w:val="20"/>
+          <w:lang w:eastAsia="pt-BR"/>
+        </w:rPr>
+      </w:pPr>
+      <w:r>
+        <w:rPr>
+          <w:rFonts w:ascii="Arial" w:eastAsia="Times New Roman" w:hAnsi="Arial" w:cs="Arial"/>
+          <w:b/>
+          <w:bCs/>
+          <w:color w:val="000000"/>
+          <w:szCs w:val="20"/>
+          <w:lang w:eastAsia="pt-BR"/>
+        </w:rPr>
         <w:t>Controle de Acesso</w:t>
       </w:r>
-      <w:bookmarkEnd w:id="19"/>
     </w:p>
     <w:p>
       <w:pPr>
@@ -10597,21 +10506,8 @@
         <w:rPr>
           <w:rFonts w:ascii="Arial" w:hAnsi="Arial" w:cs="Arial"/>
         </w:rPr>
-        <w:t xml:space="preserve">Cada repositório – ao ser criado – precisa ser configurado para permitir que o SVN saiba quem poderá acessá-lo. Para isso, o Google </w:t>
-      </w:r>
-      <w:proofErr w:type="spellStart"/>
-      <w:r>
-        <w:rPr>
-          <w:rFonts w:ascii="Arial" w:hAnsi="Arial" w:cs="Arial"/>
-        </w:rPr>
-        <w:t>Code</w:t>
-      </w:r>
-      <w:proofErr w:type="spellEnd"/>
-      <w:r>
-        <w:rPr>
-          <w:rFonts w:ascii="Arial" w:hAnsi="Arial" w:cs="Arial"/>
-        </w:rPr>
-        <w:t xml:space="preserve"> permite que cada</w:t>
+        <w:lastRenderedPageBreak/>
+        <w:t>Cada repositório – ao ser criado – precisa ser configurado para permitir que o SVN saiba quem poderá acessá-lo. Para isso, o Google Code permite que cada</w:t>
       </w:r>
       <w:r>
         <w:rPr>
@@ -10660,11 +10556,10 @@
           <w:szCs w:val="36"/>
           <w:lang w:eastAsia="pt-BR"/>
         </w:rPr>
-        <w:lastRenderedPageBreak/>
         <mc:AlternateContent>
           <mc:Choice Requires="wps">
             <w:drawing>
-              <wp:anchor distT="0" distB="0" distL="114300" distR="114300" simplePos="0" relativeHeight="251659264" behindDoc="0" locked="0" layoutInCell="1" allowOverlap="1" wp14:anchorId="5095B66E" wp14:editId="1A847454">
+              <wp:anchor distT="0" distB="0" distL="114300" distR="114300" simplePos="0" relativeHeight="251659264" behindDoc="0" locked="0" layoutInCell="1" allowOverlap="1" wp14:anchorId="1F282D03" wp14:editId="635399DD">
                 <wp:simplePos x="0" y="0"/>
                 <wp:positionH relativeFrom="column">
                   <wp:posOffset>4282440</wp:posOffset>
@@ -10771,7 +10666,7 @@
           <w:lang w:eastAsia="pt-BR"/>
         </w:rPr>
         <w:drawing>
-          <wp:inline distT="0" distB="0" distL="0" distR="0" wp14:anchorId="666F703D" wp14:editId="5C31B710">
+          <wp:inline distT="0" distB="0" distL="0" distR="0" wp14:anchorId="1942A1F5" wp14:editId="2C4BF259">
             <wp:extent cx="4980586" cy="2731325"/>
             <wp:effectExtent l="19050" t="19050" r="10795" b="12065"/>
             <wp:docPr id="26" name="Imagem 26"/>
@@ -10915,6 +10810,7 @@
           <w:tab w:val="left" w:pos="993"/>
         </w:tabs>
         <w:spacing w:before="120" w:after="60" w:line="360" w:lineRule="auto"/>
+        <w:ind w:left="426"/>
         <w:outlineLvl w:val="1"/>
         <w:rPr>
           <w:rFonts w:ascii="Arial" w:eastAsia="Times New Roman" w:hAnsi="Arial" w:cs="Arial"/>
@@ -10925,7 +10821,7 @@
           <w:lang w:eastAsia="pt-BR"/>
         </w:rPr>
       </w:pPr>
-      <w:bookmarkStart w:id="20" w:name="_Toc353870389"/>
+      <w:bookmarkStart w:id="19" w:name="_Toc353870389"/>
       <w:r>
         <w:rPr>
           <w:rFonts w:ascii="Arial" w:eastAsia="Times New Roman" w:hAnsi="Arial" w:cs="Arial"/>
@@ -10937,7 +10833,7 @@
         </w:rPr>
         <w:t>Identificação dos Artefatos</w:t>
       </w:r>
-      <w:bookmarkEnd w:id="20"/>
+      <w:bookmarkEnd w:id="19"/>
       <w:r>
         <w:rPr>
           <w:rFonts w:ascii="Arial" w:eastAsia="Times New Roman" w:hAnsi="Arial" w:cs="Arial"/>
@@ -10954,14 +10850,14 @@
       <w:pPr>
         <w:pStyle w:val="PargrafodaLista"/>
         <w:spacing w:line="360" w:lineRule="auto"/>
-        <w:ind w:left="360"/>
+        <w:ind w:left="0"/>
         <w:jc w:val="both"/>
         <w:rPr>
           <w:rFonts w:ascii="Arial" w:hAnsi="Arial" w:cs="Arial"/>
           <w:sz w:val="24"/>
         </w:rPr>
       </w:pPr>
-      <w:bookmarkStart w:id="21" w:name="3.1_______________Configuration_Identifi"/>
+      <w:bookmarkStart w:id="20" w:name="3.1_______________Configuration_Identifi"/>
       <w:r>
         <w:rPr>
           <w:rFonts w:ascii="Arial" w:hAnsi="Arial" w:cs="Arial"/>
@@ -11010,7 +10906,7 @@
         <w:pStyle w:val="PargrafodaLista"/>
         <w:pBdr>
           <w:top w:val="single" w:sz="4" w:space="1" w:color="auto"/>
-          <w:left w:val="single" w:sz="4" w:space="4" w:color="auto"/>
+          <w:left w:val="single" w:sz="4" w:space="17" w:color="auto"/>
           <w:bottom w:val="single" w:sz="4" w:space="1" w:color="auto"/>
           <w:right w:val="single" w:sz="4" w:space="4" w:color="auto"/>
         </w:pBdr>
@@ -11034,17 +10930,8 @@
           <w:rFonts w:ascii="Arial" w:hAnsi="Arial" w:cs="Arial"/>
           <w:sz w:val="24"/>
         </w:rPr>
-        <w:t>.&lt;EXTENSÃO_ARQUIVO</w:t>
-      </w:r>
-      <w:proofErr w:type="gramStart"/>
-      <w:r>
-        <w:rPr>
-          <w:rFonts w:ascii="Arial" w:hAnsi="Arial" w:cs="Arial"/>
-          <w:sz w:val="24"/>
-        </w:rPr>
-        <w:t>&gt;</w:t>
-      </w:r>
-      <w:proofErr w:type="gramEnd"/>
+        <w:t>.&lt;EXTENSÃO_ARQUIVO&gt;</w:t>
+      </w:r>
     </w:p>
     <w:p>
       <w:pPr>
@@ -11074,23 +10961,7 @@
           <w:rFonts w:ascii="Arial" w:hAnsi="Arial" w:cs="Arial"/>
           <w:sz w:val="24"/>
         </w:rPr>
-        <w:t>Ex.: ATA-SGCONT-</w:t>
-      </w:r>
-      <w:proofErr w:type="gramStart"/>
-      <w:r>
-        <w:rPr>
-          <w:rFonts w:ascii="Arial" w:hAnsi="Arial" w:cs="Arial"/>
-          <w:sz w:val="24"/>
-        </w:rPr>
-        <w:t>04032013.</w:t>
-      </w:r>
-      <w:proofErr w:type="gramEnd"/>
-      <w:r>
-        <w:rPr>
-          <w:rFonts w:ascii="Arial" w:hAnsi="Arial" w:cs="Arial"/>
-          <w:sz w:val="24"/>
-        </w:rPr>
-        <w:t>doc</w:t>
+        <w:t>Ex.: ATA-SGCONT-04032013.doc</w:t>
       </w:r>
     </w:p>
     <w:p>
@@ -11114,10 +10985,11 @@
         </w:numPr>
         <w:tabs>
           <w:tab w:val="left" w:pos="284"/>
-          <w:tab w:val="left" w:pos="851"/>
+          <w:tab w:val="left" w:pos="567"/>
           <w:tab w:val="left" w:pos="993"/>
         </w:tabs>
         <w:spacing w:before="120" w:after="60" w:line="360" w:lineRule="auto"/>
+        <w:ind w:left="426"/>
         <w:outlineLvl w:val="1"/>
         <w:rPr>
           <w:rFonts w:ascii="Arial" w:eastAsia="Times New Roman" w:hAnsi="Arial" w:cs="Arial"/>
@@ -11128,7 +11000,7 @@
           <w:lang w:eastAsia="pt-BR"/>
         </w:rPr>
       </w:pPr>
-      <w:bookmarkStart w:id="22" w:name="_Toc353870390"/>
+      <w:bookmarkStart w:id="21" w:name="_Toc353870390"/>
       <w:r>
         <w:rPr>
           <w:rFonts w:ascii="Arial" w:eastAsia="Times New Roman" w:hAnsi="Arial" w:cs="Arial"/>
@@ -11138,22 +11010,9 @@
           <w:szCs w:val="20"/>
           <w:lang w:eastAsia="pt-BR"/>
         </w:rPr>
-        <w:t xml:space="preserve">Identificação dos </w:t>
-      </w:r>
-      <w:proofErr w:type="spellStart"/>
-      <w:r>
-        <w:rPr>
-          <w:rFonts w:ascii="Arial" w:eastAsia="Times New Roman" w:hAnsi="Arial" w:cs="Arial"/>
-          <w:b/>
-          <w:bCs/>
-          <w:color w:val="000000"/>
-          <w:szCs w:val="20"/>
-          <w:lang w:eastAsia="pt-BR"/>
-        </w:rPr>
-        <w:t>Commits</w:t>
-      </w:r>
-      <w:bookmarkEnd w:id="22"/>
-      <w:proofErr w:type="spellEnd"/>
+        <w:t>Identificação dos Commits</w:t>
+      </w:r>
+      <w:bookmarkEnd w:id="21"/>
     </w:p>
     <w:p>
       <w:pPr>
@@ -11174,51 +11033,7 @@
           <w:szCs w:val="20"/>
           <w:lang w:eastAsia="pt-BR"/>
         </w:rPr>
-        <w:t xml:space="preserve">Os </w:t>
-      </w:r>
-      <w:proofErr w:type="spellStart"/>
-      <w:r>
-        <w:rPr>
-          <w:rFonts w:ascii="Arial" w:eastAsia="Times New Roman" w:hAnsi="Arial" w:cs="Arial"/>
-          <w:bCs/>
-          <w:color w:val="000000"/>
-          <w:szCs w:val="20"/>
-          <w:lang w:eastAsia="pt-BR"/>
-        </w:rPr>
-        <w:t>commits</w:t>
-      </w:r>
-      <w:proofErr w:type="spellEnd"/>
-      <w:r>
-        <w:rPr>
-          <w:rFonts w:ascii="Arial" w:eastAsia="Times New Roman" w:hAnsi="Arial" w:cs="Arial"/>
-          <w:bCs/>
-          <w:color w:val="000000"/>
-          <w:szCs w:val="20"/>
-          <w:lang w:eastAsia="pt-BR"/>
-        </w:rPr>
-        <w:t xml:space="preserve"> deverão ser identificados a partir das solicitações de mudança, que serão atreladas a todas as submissões ao repositório. Para que haja a rastreabilidade entre os artefatos e as solicitações, todos os </w:t>
-      </w:r>
-      <w:proofErr w:type="spellStart"/>
-      <w:r>
-        <w:rPr>
-          <w:rFonts w:ascii="Arial" w:eastAsia="Times New Roman" w:hAnsi="Arial" w:cs="Arial"/>
-          <w:bCs/>
-          <w:color w:val="000000"/>
-          <w:szCs w:val="20"/>
-          <w:lang w:eastAsia="pt-BR"/>
-        </w:rPr>
-        <w:t>commits</w:t>
-      </w:r>
-      <w:proofErr w:type="spellEnd"/>
-      <w:r>
-        <w:rPr>
-          <w:rFonts w:ascii="Arial" w:eastAsia="Times New Roman" w:hAnsi="Arial" w:cs="Arial"/>
-          <w:bCs/>
-          <w:color w:val="000000"/>
-          <w:szCs w:val="20"/>
-          <w:lang w:eastAsia="pt-BR"/>
-        </w:rPr>
-        <w:t xml:space="preserve"> seguirão o seguinte padrão:</w:t>
+        <w:t>Os commits deverão ser identificados a partir das solicitações de mudança, que serão atreladas a todas as submissões ao repositório. Para que haja a rastreabilidade entre os artefatos e as solicitações, todos os commits seguirão o seguinte padrão:</w:t>
       </w:r>
     </w:p>
     <w:p>
@@ -11229,6 +11044,7 @@
           <w:bottom w:val="single" w:sz="4" w:space="1" w:color="auto"/>
           <w:right w:val="single" w:sz="4" w:space="4" w:color="auto"/>
         </w:pBdr>
+        <w:spacing w:before="60" w:after="60"/>
         <w:jc w:val="center"/>
         <w:rPr>
           <w:rFonts w:ascii="Arial" w:eastAsia="Times New Roman" w:hAnsi="Arial" w:cs="Arial"/>
@@ -11277,7 +11093,7 @@
           <w:lang w:eastAsia="pt-BR"/>
         </w:rPr>
       </w:pPr>
-      <w:bookmarkStart w:id="23" w:name="_Toc353870391"/>
+      <w:bookmarkStart w:id="22" w:name="_Toc353870391"/>
       <w:r>
         <w:rPr>
           <w:rFonts w:ascii="Arial" w:eastAsia="Times New Roman" w:hAnsi="Arial" w:cs="Arial"/>
@@ -11291,7 +11107,7 @@
         </w:rPr>
         <w:t>Controle de Mudanças</w:t>
       </w:r>
-      <w:bookmarkEnd w:id="23"/>
+      <w:bookmarkEnd w:id="22"/>
     </w:p>
     <w:p>
       <w:pPr>
@@ -11307,9 +11123,9 @@
           <w:rFonts w:ascii="Arial" w:hAnsi="Arial" w:cs="Arial"/>
           <w:sz w:val="24"/>
         </w:rPr>
+        <w:lastRenderedPageBreak/>
         <w:t xml:space="preserve">O processo de Gerência de Configuração também é responsável pelo controle de mudanças. Para entender o processo de mudança, deve-se entender que cada </w:t>
       </w:r>
-      <w:proofErr w:type="spellStart"/>
       <w:r>
         <w:rPr>
           <w:rFonts w:ascii="Arial" w:hAnsi="Arial" w:cs="Arial"/>
@@ -11318,61 +11134,48 @@
         </w:rPr>
         <w:t>commit</w:t>
       </w:r>
-      <w:proofErr w:type="spellEnd"/>
       <w:r>
         <w:rPr>
           <w:rFonts w:ascii="Arial" w:hAnsi="Arial" w:cs="Arial"/>
           <w:sz w:val="24"/>
         </w:rPr>
-        <w:t xml:space="preserve"> realizado deverá satisfazer a uma solicitação de mudança. No âmbito do SGCONT, o controle de mudança é realizado com o auxilio da </w:t>
+        <w:t xml:space="preserve"> realizado deverá satisfazer a uma solicitação de mudança. No âmbito do SGCONT, o controle de mudança é realizado com o auxilio da ferramenta </w:t>
       </w:r>
       <w:r>
         <w:rPr>
           <w:rFonts w:ascii="Arial" w:hAnsi="Arial" w:cs="Arial"/>
           <w:sz w:val="24"/>
         </w:rPr>
-        <w:lastRenderedPageBreak/>
-        <w:t xml:space="preserve">ferramenta </w:t>
-      </w:r>
-      <w:proofErr w:type="spellStart"/>
+        <w:t>Redmine</w:t>
+      </w:r>
       <w:r>
         <w:rPr>
           <w:rFonts w:ascii="Arial" w:hAnsi="Arial" w:cs="Arial"/>
           <w:sz w:val="24"/>
         </w:rPr>
-        <w:t>Redmine</w:t>
-      </w:r>
-      <w:proofErr w:type="spellEnd"/>
+        <w:t>, sendo cad</w:t>
+      </w:r>
       <w:r>
         <w:rPr>
           <w:rFonts w:ascii="Arial" w:hAnsi="Arial" w:cs="Arial"/>
           <w:sz w:val="24"/>
         </w:rPr>
-        <w:t>, sendo cad</w:t>
+        <w:t>a solicitação aberta intitulada RM</w:t>
       </w:r>
       <w:r>
         <w:rPr>
           <w:rFonts w:ascii="Arial" w:hAnsi="Arial" w:cs="Arial"/>
           <w:sz w:val="24"/>
         </w:rPr>
-        <w:t>a solicitação aberta intitulada RM</w:t>
+        <w:t xml:space="preserve">. Abaixo segue imagem do </w:t>
       </w:r>
       <w:r>
         <w:rPr>
           <w:rFonts w:ascii="Arial" w:hAnsi="Arial" w:cs="Arial"/>
           <w:sz w:val="24"/>
         </w:rPr>
-        <w:t xml:space="preserve">. Abaixo segue imagem do </w:t>
-      </w:r>
-      <w:proofErr w:type="spellStart"/>
-      <w:r>
-        <w:rPr>
-          <w:rFonts w:ascii="Arial" w:hAnsi="Arial" w:cs="Arial"/>
-          <w:sz w:val="24"/>
-        </w:rPr>
         <w:t>Redmine</w:t>
       </w:r>
-      <w:proofErr w:type="spellEnd"/>
       <w:r>
         <w:rPr>
           <w:rFonts w:ascii="Arial" w:hAnsi="Arial" w:cs="Arial"/>
@@ -11408,7 +11211,7 @@
           <w:lang w:eastAsia="pt-BR"/>
         </w:rPr>
         <w:drawing>
-          <wp:inline distT="0" distB="0" distL="0" distR="0" wp14:anchorId="7A48D805" wp14:editId="579437A5">
+          <wp:inline distT="0" distB="0" distL="0" distR="0" wp14:anchorId="791D4651" wp14:editId="731F7707">
             <wp:extent cx="5955184" cy="2819400"/>
             <wp:effectExtent l="171450" t="171450" r="388620" b="361950"/>
             <wp:docPr id="2" name="Imagem 2"/>
@@ -11531,18 +11334,8 @@
           <w:b w:val="0"/>
           <w:color w:val="auto"/>
         </w:rPr>
-        <w:t xml:space="preserve">Visão geral do </w:t>
-      </w:r>
-      <w:proofErr w:type="spellStart"/>
-      <w:r>
-        <w:rPr>
-          <w:rFonts w:ascii="Arial" w:hAnsi="Arial" w:cs="Arial"/>
-          <w:b w:val="0"/>
-          <w:color w:val="auto"/>
-        </w:rPr>
-        <w:t>Redmine</w:t>
-      </w:r>
-      <w:proofErr w:type="spellEnd"/>
+        <w:t>Visão geral do Redmine</w:t>
+      </w:r>
     </w:p>
     <w:p>
       <w:pPr>
@@ -11599,7 +11392,7 @@
         </w:rPr>
       </w:pPr>
     </w:p>
-    <w:bookmarkEnd w:id="21"/>
+    <w:bookmarkEnd w:id="20"/>
     <w:p>
       <w:pPr>
         <w:spacing w:line="360" w:lineRule="auto"/>
@@ -11809,7 +11602,7 @@
               <w:sz w:val="18"/>
               <w:szCs w:val="18"/>
             </w:rPr>
-            <w:t>3</w:t>
+            <w:t>2</w:t>
           </w:r>
           <w:r>
             <w:rPr>
@@ -11968,7 +11761,7 @@
   <w:abstractNum w:abstractNumId="0">
     <w:nsid w:val="171240FF"/>
     <w:multiLevelType w:val="multilevel"/>
-    <w:tmpl w:val="0F0C7F5E"/>
+    <w:tmpl w:val="4CFA98DE"/>
     <w:lvl w:ilvl="0">
       <w:start w:val="1"/>
       <w:numFmt w:val="decimal"/>
@@ -11991,6 +11784,7 @@
       </w:pPr>
       <w:rPr>
         <w:rFonts w:hint="default"/>
+        <w:sz w:val="24"/>
       </w:rPr>
     </w:lvl>
     <w:lvl w:ilvl="2">
@@ -14638,7 +14432,7 @@
 </file>
 
 <file path=customXml/itemProps1.xml><?xml version="1.0" encoding="utf-8"?>
-<ds:datastoreItem xmlns:ds="http://schemas.openxmlformats.org/officeDocument/2006/customXml" ds:itemID="{C82923CB-20E0-4D42-A43C-347024F869A1}">
+<ds:datastoreItem xmlns:ds="http://schemas.openxmlformats.org/officeDocument/2006/customXml" ds:itemID="{F494D7B9-4B87-4239-9F96-AD93A09B53E3}">
   <ds:schemaRefs>
     <ds:schemaRef ds:uri="http://schemas.openxmlformats.org/officeDocument/2006/bibliography"/>
   </ds:schemaRefs>

</xml_diff>